<commit_message>
updated directory with new drafts
</commit_message>
<xml_diff>
--- a/funding/GRFP-2025-6/notes/brainstorming.docx
+++ b/funding/GRFP-2025-6/notes/brainstorming.docx
@@ -17,6 +17,1380 @@
       </w:r>
     </w:p>
     <w:p/>
+    <w:p>
+      <w:pPr>
+        <w:spacing w:before="100" w:beforeAutospacing="1" w:after="100" w:afterAutospacing="1" w:line="240" w:lineRule="auto"/>
+        <w:rPr>
+          <w:rFonts w:ascii="Times New Roman" w:eastAsia="Times New Roman" w:hAnsi="Times New Roman" w:cs="Times New Roman"/>
+          <w:kern w:val="0"/>
+          <w14:ligatures w14:val="none"/>
+        </w:rPr>
+      </w:pPr>
+      <w:r>
+        <w:rPr>
+          <w:rFonts w:ascii="Times New Roman" w:eastAsia="Times New Roman" w:hAnsi="Times New Roman" w:cs="Times New Roman"/>
+          <w:kern w:val="0"/>
+          <w14:ligatures w14:val="none"/>
+        </w:rPr>
+        <w:t xml:space="preserve">The association between </w:t>
+      </w:r>
+      <w:r>
+        <w:rPr>
+          <w:rFonts w:ascii="Times New Roman" w:eastAsia="Times New Roman" w:hAnsi="Times New Roman" w:cs="Times New Roman"/>
+          <w:b/>
+          <w:bCs/>
+          <w:kern w:val="0"/>
+          <w14:ligatures w14:val="none"/>
+        </w:rPr>
+        <w:t>gene flow</w:t>
+      </w:r>
+      <w:r>
+        <w:rPr>
+          <w:rFonts w:ascii="Times New Roman" w:eastAsia="Times New Roman" w:hAnsi="Times New Roman" w:cs="Times New Roman"/>
+          <w:kern w:val="0"/>
+          <w14:ligatures w14:val="none"/>
+        </w:rPr>
+        <w:t xml:space="preserve"> and </w:t>
+      </w:r>
+      <w:r>
+        <w:rPr>
+          <w:rFonts w:ascii="Times New Roman" w:eastAsia="Times New Roman" w:hAnsi="Times New Roman" w:cs="Times New Roman"/>
+          <w:b/>
+          <w:bCs/>
+          <w:kern w:val="0"/>
+          <w14:ligatures w14:val="none"/>
+        </w:rPr>
+        <w:t>somatic mutations</w:t>
+      </w:r>
+      <w:r>
+        <w:rPr>
+          <w:rFonts w:ascii="Times New Roman" w:eastAsia="Times New Roman" w:hAnsi="Times New Roman" w:cs="Times New Roman"/>
+          <w:kern w:val="0"/>
+          <w14:ligatures w14:val="none"/>
+        </w:rPr>
+        <w:t xml:space="preserve"> is a nuanced one because they operate at different biological scales, but they can interact in shaping genetic diversity and adaptation. Let’s break it down carefully:</w:t>
+      </w:r>
+    </w:p>
+    <w:p>
+      <w:pPr>
+        <w:spacing w:after="0" w:line="240" w:lineRule="auto"/>
+        <w:rPr>
+          <w:rFonts w:ascii="Times New Roman" w:eastAsia="Times New Roman" w:hAnsi="Times New Roman" w:cs="Times New Roman"/>
+          <w:kern w:val="0"/>
+          <w14:ligatures w14:val="none"/>
+        </w:rPr>
+      </w:pPr>
+      <w:r>
+        <w:rPr>
+          <w:rFonts w:ascii="Times New Roman" w:eastAsia="Times New Roman" w:hAnsi="Times New Roman" w:cs="Times New Roman"/>
+          <w:noProof/>
+          <w:kern w:val="0"/>
+        </w:rPr>
+        <w:pict w14:anchorId="39F79733">
+          <v:rect id="_x0000_i1032" alt="" style="width:468pt;height:.05pt;mso-width-percent:0;mso-height-percent:0;mso-width-percent:0;mso-height-percent:0" o:hralign="center" o:hrstd="t" o:hr="t" fillcolor="#a0a0a0" stroked="f"/>
+        </w:pict>
+      </w:r>
+    </w:p>
+    <w:p>
+      <w:pPr>
+        <w:spacing w:before="100" w:beforeAutospacing="1" w:after="100" w:afterAutospacing="1" w:line="240" w:lineRule="auto"/>
+        <w:outlineLvl w:val="2"/>
+        <w:rPr>
+          <w:rFonts w:ascii="Times New Roman" w:eastAsia="Times New Roman" w:hAnsi="Times New Roman" w:cs="Times New Roman"/>
+          <w:b/>
+          <w:bCs/>
+          <w:kern w:val="0"/>
+          <w:sz w:val="27"/>
+          <w:szCs w:val="27"/>
+          <w14:ligatures w14:val="none"/>
+        </w:rPr>
+      </w:pPr>
+      <w:r>
+        <w:rPr>
+          <w:rFonts w:ascii="Times New Roman" w:eastAsia="Times New Roman" w:hAnsi="Times New Roman" w:cs="Times New Roman"/>
+          <w:b/>
+          <w:bCs/>
+          <w:kern w:val="0"/>
+          <w:sz w:val="27"/>
+          <w:szCs w:val="27"/>
+          <w14:ligatures w14:val="none"/>
+        </w:rPr>
+        <w:t>1. Definitions</w:t>
+      </w:r>
+    </w:p>
+    <w:p>
+      <w:pPr>
+        <w:numPr>
+          <w:ilvl w:val="0"/>
+          <w:numId w:val="1"/>
+        </w:numPr>
+        <w:spacing w:before="100" w:beforeAutospacing="1" w:after="100" w:afterAutospacing="1" w:line="240" w:lineRule="auto"/>
+        <w:rPr>
+          <w:rFonts w:ascii="Times New Roman" w:eastAsia="Times New Roman" w:hAnsi="Times New Roman" w:cs="Times New Roman"/>
+          <w:kern w:val="0"/>
+          <w14:ligatures w14:val="none"/>
+        </w:rPr>
+      </w:pPr>
+      <w:r>
+        <w:rPr>
+          <w:rFonts w:ascii="Times New Roman" w:eastAsia="Times New Roman" w:hAnsi="Times New Roman" w:cs="Times New Roman"/>
+          <w:b/>
+          <w:bCs/>
+          <w:kern w:val="0"/>
+          <w14:ligatures w14:val="none"/>
+        </w:rPr>
+        <w:t>Gene flow:</w:t>
+      </w:r>
+      <w:r>
+        <w:rPr>
+          <w:rFonts w:ascii="Times New Roman" w:eastAsia="Times New Roman" w:hAnsi="Times New Roman" w:cs="Times New Roman"/>
+          <w:kern w:val="0"/>
+          <w14:ligatures w14:val="none"/>
+        </w:rPr>
+        <w:t xml:space="preserve"> Movement of alleles (genetic variants) between populations through migration or reproduction. It increases genetic diversity within populations and reduces divergence between populations.</w:t>
+      </w:r>
+    </w:p>
+    <w:p>
+      <w:pPr>
+        <w:numPr>
+          <w:ilvl w:val="0"/>
+          <w:numId w:val="1"/>
+        </w:numPr>
+        <w:spacing w:before="100" w:beforeAutospacing="1" w:after="100" w:afterAutospacing="1" w:line="240" w:lineRule="auto"/>
+        <w:rPr>
+          <w:rFonts w:ascii="Times New Roman" w:eastAsia="Times New Roman" w:hAnsi="Times New Roman" w:cs="Times New Roman"/>
+          <w:kern w:val="0"/>
+          <w14:ligatures w14:val="none"/>
+        </w:rPr>
+      </w:pPr>
+      <w:r>
+        <w:rPr>
+          <w:rFonts w:ascii="Times New Roman" w:eastAsia="Times New Roman" w:hAnsi="Times New Roman" w:cs="Times New Roman"/>
+          <w:b/>
+          <w:bCs/>
+          <w:kern w:val="0"/>
+          <w14:ligatures w14:val="none"/>
+        </w:rPr>
+        <w:t>Somatic mutations:</w:t>
+      </w:r>
+      <w:r>
+        <w:rPr>
+          <w:rFonts w:ascii="Times New Roman" w:eastAsia="Times New Roman" w:hAnsi="Times New Roman" w:cs="Times New Roman"/>
+          <w:kern w:val="0"/>
+          <w14:ligatures w14:val="none"/>
+        </w:rPr>
+        <w:t xml:space="preserve"> Genetic changes that occur in non-reproductive (somatic) cells during an organism’s lifetime. These mutations are generally </w:t>
+      </w:r>
+      <w:r>
+        <w:rPr>
+          <w:rFonts w:ascii="Times New Roman" w:eastAsia="Times New Roman" w:hAnsi="Times New Roman" w:cs="Times New Roman"/>
+          <w:b/>
+          <w:bCs/>
+          <w:kern w:val="0"/>
+          <w14:ligatures w14:val="none"/>
+        </w:rPr>
+        <w:t>not inherited</w:t>
+      </w:r>
+      <w:r>
+        <w:rPr>
+          <w:rFonts w:ascii="Times New Roman" w:eastAsia="Times New Roman" w:hAnsi="Times New Roman" w:cs="Times New Roman"/>
+          <w:kern w:val="0"/>
+          <w14:ligatures w14:val="none"/>
+        </w:rPr>
+        <w:t xml:space="preserve"> sexually because they do not occur in germline cells, but they can influence traits in long-lived organisms, like trees.</w:t>
+      </w:r>
+    </w:p>
+    <w:p>
+      <w:pPr>
+        <w:spacing w:after="0" w:line="240" w:lineRule="auto"/>
+        <w:rPr>
+          <w:rFonts w:ascii="Times New Roman" w:eastAsia="Times New Roman" w:hAnsi="Times New Roman" w:cs="Times New Roman"/>
+          <w:kern w:val="0"/>
+          <w14:ligatures w14:val="none"/>
+        </w:rPr>
+      </w:pPr>
+      <w:r>
+        <w:rPr>
+          <w:rFonts w:ascii="Times New Roman" w:eastAsia="Times New Roman" w:hAnsi="Times New Roman" w:cs="Times New Roman"/>
+          <w:noProof/>
+          <w:kern w:val="0"/>
+        </w:rPr>
+        <w:pict w14:anchorId="60F19343">
+          <v:rect id="_x0000_i1031" alt="" style="width:468pt;height:.05pt;mso-width-percent:0;mso-height-percent:0;mso-width-percent:0;mso-height-percent:0" o:hralign="center" o:hrstd="t" o:hr="t" fillcolor="#a0a0a0" stroked="f"/>
+        </w:pict>
+      </w:r>
+    </w:p>
+    <w:p>
+      <w:pPr>
+        <w:spacing w:before="100" w:beforeAutospacing="1" w:after="100" w:afterAutospacing="1" w:line="240" w:lineRule="auto"/>
+        <w:outlineLvl w:val="2"/>
+        <w:rPr>
+          <w:rFonts w:ascii="Times New Roman" w:eastAsia="Times New Roman" w:hAnsi="Times New Roman" w:cs="Times New Roman"/>
+          <w:b/>
+          <w:bCs/>
+          <w:kern w:val="0"/>
+          <w:sz w:val="27"/>
+          <w:szCs w:val="27"/>
+          <w14:ligatures w14:val="none"/>
+        </w:rPr>
+      </w:pPr>
+      <w:r>
+        <w:rPr>
+          <w:rFonts w:ascii="Times New Roman" w:eastAsia="Times New Roman" w:hAnsi="Times New Roman" w:cs="Times New Roman"/>
+          <w:b/>
+          <w:bCs/>
+          <w:kern w:val="0"/>
+          <w:sz w:val="27"/>
+          <w:szCs w:val="27"/>
+          <w14:ligatures w14:val="none"/>
+        </w:rPr>
+        <w:t>2. Direct vs Indirect Associations</w:t>
+      </w:r>
+    </w:p>
+    <w:p>
+      <w:pPr>
+        <w:numPr>
+          <w:ilvl w:val="0"/>
+          <w:numId w:val="2"/>
+        </w:numPr>
+        <w:spacing w:before="100" w:beforeAutospacing="1" w:after="100" w:afterAutospacing="1" w:line="240" w:lineRule="auto"/>
+        <w:rPr>
+          <w:rFonts w:ascii="Times New Roman" w:eastAsia="Times New Roman" w:hAnsi="Times New Roman" w:cs="Times New Roman"/>
+          <w:kern w:val="0"/>
+          <w14:ligatures w14:val="none"/>
+        </w:rPr>
+      </w:pPr>
+      <w:r>
+        <w:rPr>
+          <w:rFonts w:ascii="Times New Roman" w:eastAsia="Times New Roman" w:hAnsi="Times New Roman" w:cs="Times New Roman"/>
+          <w:b/>
+          <w:bCs/>
+          <w:kern w:val="0"/>
+          <w14:ligatures w14:val="none"/>
+        </w:rPr>
+        <w:t>Direct:</w:t>
+      </w:r>
+      <w:r>
+        <w:rPr>
+          <w:rFonts w:ascii="Times New Roman" w:eastAsia="Times New Roman" w:hAnsi="Times New Roman" w:cs="Times New Roman"/>
+          <w:kern w:val="0"/>
+          <w14:ligatures w14:val="none"/>
+        </w:rPr>
+        <w:t xml:space="preserve"> Somatic mutations do not directly contribute to gene flow in the classical sense because they are usually confined to the individual’s somatic tissues.</w:t>
+      </w:r>
+    </w:p>
+    <w:p>
+      <w:pPr>
+        <w:numPr>
+          <w:ilvl w:val="0"/>
+          <w:numId w:val="2"/>
+        </w:numPr>
+        <w:spacing w:before="100" w:beforeAutospacing="1" w:after="100" w:afterAutospacing="1" w:line="240" w:lineRule="auto"/>
+        <w:rPr>
+          <w:rFonts w:ascii="Times New Roman" w:eastAsia="Times New Roman" w:hAnsi="Times New Roman" w:cs="Times New Roman"/>
+          <w:kern w:val="0"/>
+          <w14:ligatures w14:val="none"/>
+        </w:rPr>
+      </w:pPr>
+      <w:r>
+        <w:rPr>
+          <w:rFonts w:ascii="Times New Roman" w:eastAsia="Times New Roman" w:hAnsi="Times New Roman" w:cs="Times New Roman"/>
+          <w:b/>
+          <w:bCs/>
+          <w:kern w:val="0"/>
+          <w14:ligatures w14:val="none"/>
+        </w:rPr>
+        <w:t>Indirect:</w:t>
+      </w:r>
+      <w:r>
+        <w:rPr>
+          <w:rFonts w:ascii="Times New Roman" w:eastAsia="Times New Roman" w:hAnsi="Times New Roman" w:cs="Times New Roman"/>
+          <w:kern w:val="0"/>
+          <w14:ligatures w14:val="none"/>
+        </w:rPr>
+        <w:t xml:space="preserve"> In certain organisms, especially plants, somatic mutations </w:t>
+      </w:r>
+      <w:r>
+        <w:rPr>
+          <w:rFonts w:ascii="Times New Roman" w:eastAsia="Times New Roman" w:hAnsi="Times New Roman" w:cs="Times New Roman"/>
+          <w:b/>
+          <w:bCs/>
+          <w:kern w:val="0"/>
+          <w14:ligatures w14:val="none"/>
+        </w:rPr>
+        <w:t>can enter the germline</w:t>
+      </w:r>
+      <w:r>
+        <w:rPr>
+          <w:rFonts w:ascii="Times New Roman" w:eastAsia="Times New Roman" w:hAnsi="Times New Roman" w:cs="Times New Roman"/>
+          <w:kern w:val="0"/>
+          <w14:ligatures w14:val="none"/>
+        </w:rPr>
+        <w:t xml:space="preserve"> if reproductive tissues develop from mutated somatic cells. In this case, these mutations </w:t>
+      </w:r>
+      <w:r>
+        <w:rPr>
+          <w:rFonts w:ascii="Times New Roman" w:eastAsia="Times New Roman" w:hAnsi="Times New Roman" w:cs="Times New Roman"/>
+          <w:b/>
+          <w:bCs/>
+          <w:kern w:val="0"/>
+          <w14:ligatures w14:val="none"/>
+        </w:rPr>
+        <w:t>can be spread to other populations via gene flow</w:t>
+      </w:r>
+      <w:r>
+        <w:rPr>
+          <w:rFonts w:ascii="Times New Roman" w:eastAsia="Times New Roman" w:hAnsi="Times New Roman" w:cs="Times New Roman"/>
+          <w:kern w:val="0"/>
+          <w14:ligatures w14:val="none"/>
+        </w:rPr>
+        <w:t>, through seeds or pollen.</w:t>
+      </w:r>
+    </w:p>
+    <w:p>
+      <w:pPr>
+        <w:spacing w:after="0" w:line="240" w:lineRule="auto"/>
+        <w:rPr>
+          <w:rFonts w:ascii="Times New Roman" w:eastAsia="Times New Roman" w:hAnsi="Times New Roman" w:cs="Times New Roman"/>
+          <w:kern w:val="0"/>
+          <w14:ligatures w14:val="none"/>
+        </w:rPr>
+      </w:pPr>
+      <w:r>
+        <w:rPr>
+          <w:rFonts w:ascii="Times New Roman" w:eastAsia="Times New Roman" w:hAnsi="Times New Roman" w:cs="Times New Roman"/>
+          <w:noProof/>
+          <w:kern w:val="0"/>
+        </w:rPr>
+        <w:pict w14:anchorId="25628596">
+          <v:rect id="_x0000_i1030" alt="" style="width:468pt;height:.05pt;mso-width-percent:0;mso-height-percent:0;mso-width-percent:0;mso-height-percent:0" o:hralign="center" o:hrstd="t" o:hr="t" fillcolor="#a0a0a0" stroked="f"/>
+        </w:pict>
+      </w:r>
+    </w:p>
+    <w:p>
+      <w:pPr>
+        <w:spacing w:before="100" w:beforeAutospacing="1" w:after="100" w:afterAutospacing="1" w:line="240" w:lineRule="auto"/>
+        <w:outlineLvl w:val="2"/>
+        <w:rPr>
+          <w:rFonts w:ascii="Times New Roman" w:eastAsia="Times New Roman" w:hAnsi="Times New Roman" w:cs="Times New Roman"/>
+          <w:b/>
+          <w:bCs/>
+          <w:kern w:val="0"/>
+          <w:sz w:val="27"/>
+          <w:szCs w:val="27"/>
+          <w14:ligatures w14:val="none"/>
+        </w:rPr>
+      </w:pPr>
+      <w:r>
+        <w:rPr>
+          <w:rFonts w:ascii="Times New Roman" w:eastAsia="Times New Roman" w:hAnsi="Times New Roman" w:cs="Times New Roman"/>
+          <w:b/>
+          <w:bCs/>
+          <w:kern w:val="0"/>
+          <w:sz w:val="27"/>
+          <w:szCs w:val="27"/>
+          <w14:ligatures w14:val="none"/>
+        </w:rPr>
+        <w:t>3. Ecological and Evolutionary Implications</w:t>
+      </w:r>
+    </w:p>
+    <w:p>
+      <w:pPr>
+        <w:numPr>
+          <w:ilvl w:val="0"/>
+          <w:numId w:val="3"/>
+        </w:numPr>
+        <w:spacing w:before="100" w:beforeAutospacing="1" w:after="100" w:afterAutospacing="1" w:line="240" w:lineRule="auto"/>
+        <w:rPr>
+          <w:rFonts w:ascii="Times New Roman" w:eastAsia="Times New Roman" w:hAnsi="Times New Roman" w:cs="Times New Roman"/>
+          <w:kern w:val="0"/>
+          <w14:ligatures w14:val="none"/>
+        </w:rPr>
+      </w:pPr>
+      <w:r>
+        <w:rPr>
+          <w:rFonts w:ascii="Times New Roman" w:eastAsia="Times New Roman" w:hAnsi="Times New Roman" w:cs="Times New Roman"/>
+          <w:kern w:val="0"/>
+          <w14:ligatures w14:val="none"/>
+        </w:rPr>
+        <w:t xml:space="preserve">In long-lived plants like </w:t>
+      </w:r>
+      <w:r>
+        <w:rPr>
+          <w:rFonts w:ascii="Times New Roman" w:eastAsia="Times New Roman" w:hAnsi="Times New Roman" w:cs="Times New Roman"/>
+          <w:b/>
+          <w:bCs/>
+          <w:kern w:val="0"/>
+          <w14:ligatures w14:val="none"/>
+        </w:rPr>
+        <w:t>oaks</w:t>
+      </w:r>
+      <w:r>
+        <w:rPr>
+          <w:rFonts w:ascii="Times New Roman" w:eastAsia="Times New Roman" w:hAnsi="Times New Roman" w:cs="Times New Roman"/>
+          <w:kern w:val="0"/>
+          <w14:ligatures w14:val="none"/>
+        </w:rPr>
+        <w:t>, somatic mutations can accumulate in branches over decades.</w:t>
+      </w:r>
+    </w:p>
+    <w:p>
+      <w:pPr>
+        <w:numPr>
+          <w:ilvl w:val="0"/>
+          <w:numId w:val="3"/>
+        </w:numPr>
+        <w:spacing w:before="100" w:beforeAutospacing="1" w:after="100" w:afterAutospacing="1" w:line="240" w:lineRule="auto"/>
+        <w:rPr>
+          <w:rFonts w:ascii="Times New Roman" w:eastAsia="Times New Roman" w:hAnsi="Times New Roman" w:cs="Times New Roman"/>
+          <w:kern w:val="0"/>
+          <w14:ligatures w14:val="none"/>
+        </w:rPr>
+      </w:pPr>
+      <w:r>
+        <w:rPr>
+          <w:rFonts w:ascii="Times New Roman" w:eastAsia="Times New Roman" w:hAnsi="Times New Roman" w:cs="Times New Roman"/>
+          <w:kern w:val="0"/>
+          <w14:ligatures w14:val="none"/>
+        </w:rPr>
+        <w:t xml:space="preserve">If pollen from a branch carrying a somatic mutation fertilizes another plant, that mutation becomes part of the population’s </w:t>
+      </w:r>
+      <w:r>
+        <w:rPr>
+          <w:rFonts w:ascii="Times New Roman" w:eastAsia="Times New Roman" w:hAnsi="Times New Roman" w:cs="Times New Roman"/>
+          <w:b/>
+          <w:bCs/>
+          <w:kern w:val="0"/>
+          <w14:ligatures w14:val="none"/>
+        </w:rPr>
+        <w:t>standing genetic variation</w:t>
+      </w:r>
+      <w:r>
+        <w:rPr>
+          <w:rFonts w:ascii="Times New Roman" w:eastAsia="Times New Roman" w:hAnsi="Times New Roman" w:cs="Times New Roman"/>
+          <w:kern w:val="0"/>
+          <w14:ligatures w14:val="none"/>
+        </w:rPr>
+        <w:t xml:space="preserve">, effectively linking somatic mutation to </w:t>
+      </w:r>
+      <w:r>
+        <w:rPr>
+          <w:rFonts w:ascii="Times New Roman" w:eastAsia="Times New Roman" w:hAnsi="Times New Roman" w:cs="Times New Roman"/>
+          <w:b/>
+          <w:bCs/>
+          <w:kern w:val="0"/>
+          <w14:ligatures w14:val="none"/>
+        </w:rPr>
+        <w:t>gene flow</w:t>
+      </w:r>
+      <w:r>
+        <w:rPr>
+          <w:rFonts w:ascii="Times New Roman" w:eastAsia="Times New Roman" w:hAnsi="Times New Roman" w:cs="Times New Roman"/>
+          <w:kern w:val="0"/>
+          <w14:ligatures w14:val="none"/>
+        </w:rPr>
+        <w:t>.</w:t>
+      </w:r>
+    </w:p>
+    <w:p>
+      <w:pPr>
+        <w:numPr>
+          <w:ilvl w:val="0"/>
+          <w:numId w:val="3"/>
+        </w:numPr>
+        <w:spacing w:before="100" w:beforeAutospacing="1" w:after="100" w:afterAutospacing="1" w:line="240" w:lineRule="auto"/>
+        <w:rPr>
+          <w:rFonts w:ascii="Times New Roman" w:eastAsia="Times New Roman" w:hAnsi="Times New Roman" w:cs="Times New Roman"/>
+          <w:kern w:val="0"/>
+          <w14:ligatures w14:val="none"/>
+        </w:rPr>
+      </w:pPr>
+      <w:r>
+        <w:rPr>
+          <w:rFonts w:ascii="Times New Roman" w:eastAsia="Times New Roman" w:hAnsi="Times New Roman" w:cs="Times New Roman"/>
+          <w:kern w:val="0"/>
+          <w14:ligatures w14:val="none"/>
+        </w:rPr>
+        <w:t xml:space="preserve">This process allows </w:t>
+      </w:r>
+      <w:r>
+        <w:rPr>
+          <w:rFonts w:ascii="Times New Roman" w:eastAsia="Times New Roman" w:hAnsi="Times New Roman" w:cs="Times New Roman"/>
+          <w:b/>
+          <w:bCs/>
+          <w:kern w:val="0"/>
+          <w14:ligatures w14:val="none"/>
+        </w:rPr>
+        <w:t>localized adaptations</w:t>
+      </w:r>
+      <w:r>
+        <w:rPr>
+          <w:rFonts w:ascii="Times New Roman" w:eastAsia="Times New Roman" w:hAnsi="Times New Roman" w:cs="Times New Roman"/>
+          <w:kern w:val="0"/>
+          <w14:ligatures w14:val="none"/>
+        </w:rPr>
+        <w:t xml:space="preserve"> to emerge even within a single organism before spreading through the population.</w:t>
+      </w:r>
+    </w:p>
+    <w:p>
+      <w:pPr>
+        <w:spacing w:after="0" w:line="240" w:lineRule="auto"/>
+        <w:rPr>
+          <w:rFonts w:ascii="Times New Roman" w:eastAsia="Times New Roman" w:hAnsi="Times New Roman" w:cs="Times New Roman"/>
+          <w:kern w:val="0"/>
+          <w14:ligatures w14:val="none"/>
+        </w:rPr>
+      </w:pPr>
+      <w:r>
+        <w:rPr>
+          <w:rFonts w:ascii="Times New Roman" w:eastAsia="Times New Roman" w:hAnsi="Times New Roman" w:cs="Times New Roman"/>
+          <w:noProof/>
+          <w:kern w:val="0"/>
+        </w:rPr>
+        <w:pict w14:anchorId="1DF039EA">
+          <v:rect id="_x0000_i1029" alt="" style="width:468pt;height:.05pt;mso-width-percent:0;mso-height-percent:0;mso-width-percent:0;mso-height-percent:0" o:hralign="center" o:hrstd="t" o:hr="t" fillcolor="#a0a0a0" stroked="f"/>
+        </w:pict>
+      </w:r>
+    </w:p>
+    <w:p>
+      <w:pPr>
+        <w:spacing w:before="100" w:beforeAutospacing="1" w:after="100" w:afterAutospacing="1" w:line="240" w:lineRule="auto"/>
+        <w:outlineLvl w:val="2"/>
+        <w:rPr>
+          <w:rFonts w:ascii="Times New Roman" w:eastAsia="Times New Roman" w:hAnsi="Times New Roman" w:cs="Times New Roman"/>
+          <w:b/>
+          <w:bCs/>
+          <w:kern w:val="0"/>
+          <w:sz w:val="27"/>
+          <w:szCs w:val="27"/>
+          <w14:ligatures w14:val="none"/>
+        </w:rPr>
+      </w:pPr>
+      <w:r>
+        <w:rPr>
+          <w:rFonts w:ascii="Times New Roman" w:eastAsia="Times New Roman" w:hAnsi="Times New Roman" w:cs="Times New Roman"/>
+          <w:b/>
+          <w:bCs/>
+          <w:kern w:val="0"/>
+          <w:sz w:val="27"/>
+          <w:szCs w:val="27"/>
+          <w14:ligatures w14:val="none"/>
+        </w:rPr>
+        <w:lastRenderedPageBreak/>
+        <w:t>4. Summary</w:t>
+      </w:r>
+    </w:p>
+    <w:p>
+      <w:pPr>
+        <w:numPr>
+          <w:ilvl w:val="0"/>
+          <w:numId w:val="4"/>
+        </w:numPr>
+        <w:spacing w:before="100" w:beforeAutospacing="1" w:after="100" w:afterAutospacing="1" w:line="240" w:lineRule="auto"/>
+        <w:rPr>
+          <w:rFonts w:ascii="Times New Roman" w:eastAsia="Times New Roman" w:hAnsi="Times New Roman" w:cs="Times New Roman"/>
+          <w:kern w:val="0"/>
+          <w14:ligatures w14:val="none"/>
+        </w:rPr>
+      </w:pPr>
+      <w:r>
+        <w:rPr>
+          <w:rFonts w:ascii="Times New Roman" w:eastAsia="Times New Roman" w:hAnsi="Times New Roman" w:cs="Times New Roman"/>
+          <w:b/>
+          <w:bCs/>
+          <w:kern w:val="0"/>
+          <w14:ligatures w14:val="none"/>
+        </w:rPr>
+        <w:t>Somatic mutations</w:t>
+      </w:r>
+      <w:r>
+        <w:rPr>
+          <w:rFonts w:ascii="Times New Roman" w:eastAsia="Times New Roman" w:hAnsi="Times New Roman" w:cs="Times New Roman"/>
+          <w:kern w:val="0"/>
+          <w14:ligatures w14:val="none"/>
+        </w:rPr>
+        <w:t xml:space="preserve"> → new genetic variants in an individual.</w:t>
+      </w:r>
+    </w:p>
+    <w:p>
+      <w:pPr>
+        <w:numPr>
+          <w:ilvl w:val="0"/>
+          <w:numId w:val="4"/>
+        </w:numPr>
+        <w:spacing w:before="100" w:beforeAutospacing="1" w:after="100" w:afterAutospacing="1" w:line="240" w:lineRule="auto"/>
+        <w:rPr>
+          <w:rFonts w:ascii="Times New Roman" w:eastAsia="Times New Roman" w:hAnsi="Times New Roman" w:cs="Times New Roman"/>
+          <w:kern w:val="0"/>
+          <w14:ligatures w14:val="none"/>
+        </w:rPr>
+      </w:pPr>
+      <w:r>
+        <w:rPr>
+          <w:rFonts w:ascii="Times New Roman" w:eastAsia="Times New Roman" w:hAnsi="Times New Roman" w:cs="Times New Roman"/>
+          <w:b/>
+          <w:bCs/>
+          <w:kern w:val="0"/>
+          <w14:ligatures w14:val="none"/>
+        </w:rPr>
+        <w:t>Gene flow</w:t>
+      </w:r>
+      <w:r>
+        <w:rPr>
+          <w:rFonts w:ascii="Times New Roman" w:eastAsia="Times New Roman" w:hAnsi="Times New Roman" w:cs="Times New Roman"/>
+          <w:kern w:val="0"/>
+          <w14:ligatures w14:val="none"/>
+        </w:rPr>
+        <w:t xml:space="preserve"> → spreads genetic variants between populations.</w:t>
+      </w:r>
+    </w:p>
+    <w:p>
+      <w:pPr>
+        <w:numPr>
+          <w:ilvl w:val="0"/>
+          <w:numId w:val="4"/>
+        </w:numPr>
+        <w:spacing w:before="100" w:beforeAutospacing="1" w:after="100" w:afterAutospacing="1" w:line="240" w:lineRule="auto"/>
+        <w:rPr>
+          <w:rFonts w:ascii="Times New Roman" w:eastAsia="Times New Roman" w:hAnsi="Times New Roman" w:cs="Times New Roman"/>
+          <w:kern w:val="0"/>
+          <w14:ligatures w14:val="none"/>
+        </w:rPr>
+      </w:pPr>
+      <w:r>
+        <w:rPr>
+          <w:rFonts w:ascii="Times New Roman" w:eastAsia="Times New Roman" w:hAnsi="Times New Roman" w:cs="Times New Roman"/>
+          <w:b/>
+          <w:bCs/>
+          <w:kern w:val="0"/>
+          <w14:ligatures w14:val="none"/>
+        </w:rPr>
+        <w:t>Association:</w:t>
+      </w:r>
+      <w:r>
+        <w:rPr>
+          <w:rFonts w:ascii="Times New Roman" w:eastAsia="Times New Roman" w:hAnsi="Times New Roman" w:cs="Times New Roman"/>
+          <w:kern w:val="0"/>
+          <w14:ligatures w14:val="none"/>
+        </w:rPr>
+        <w:t xml:space="preserve"> Somatic mutations can feed into gene flow </w:t>
+      </w:r>
+      <w:r>
+        <w:rPr>
+          <w:rFonts w:ascii="Times New Roman" w:eastAsia="Times New Roman" w:hAnsi="Times New Roman" w:cs="Times New Roman"/>
+          <w:b/>
+          <w:bCs/>
+          <w:kern w:val="0"/>
+          <w14:ligatures w14:val="none"/>
+        </w:rPr>
+        <w:t>if they reach reproductive cells</w:t>
+      </w:r>
+      <w:r>
+        <w:rPr>
+          <w:rFonts w:ascii="Times New Roman" w:eastAsia="Times New Roman" w:hAnsi="Times New Roman" w:cs="Times New Roman"/>
+          <w:kern w:val="0"/>
+          <w14:ligatures w14:val="none"/>
+        </w:rPr>
+        <w:t>, helping populations acquire new genetic diversity and potentially aiding adaptation (e.g., to drought).</w:t>
+      </w:r>
+    </w:p>
+    <w:p/>
+    <w:p/>
+    <w:p>
+      <w:pPr>
+        <w:spacing w:before="100" w:beforeAutospacing="1" w:after="100" w:afterAutospacing="1" w:line="240" w:lineRule="auto"/>
+        <w:rPr>
+          <w:rFonts w:ascii="Times New Roman" w:eastAsia="Times New Roman" w:hAnsi="Times New Roman" w:cs="Times New Roman"/>
+          <w:kern w:val="0"/>
+          <w14:ligatures w14:val="none"/>
+        </w:rPr>
+      </w:pPr>
+      <w:r>
+        <w:rPr>
+          <w:rFonts w:ascii="Times New Roman" w:eastAsia="Times New Roman" w:hAnsi="Times New Roman" w:cs="Times New Roman"/>
+          <w:kern w:val="0"/>
+          <w14:ligatures w14:val="none"/>
+        </w:rPr>
+        <w:t xml:space="preserve">Ah, perfect! Let’s connect </w:t>
+      </w:r>
+      <w:r>
+        <w:rPr>
+          <w:rFonts w:ascii="Times New Roman" w:eastAsia="Times New Roman" w:hAnsi="Times New Roman" w:cs="Times New Roman"/>
+          <w:b/>
+          <w:bCs/>
+          <w:kern w:val="0"/>
+          <w14:ligatures w14:val="none"/>
+        </w:rPr>
+        <w:t>gene flow</w:t>
+      </w:r>
+      <w:r>
+        <w:rPr>
+          <w:rFonts w:ascii="Times New Roman" w:eastAsia="Times New Roman" w:hAnsi="Times New Roman" w:cs="Times New Roman"/>
+          <w:kern w:val="0"/>
+          <w14:ligatures w14:val="none"/>
+        </w:rPr>
+        <w:t xml:space="preserve"> and </w:t>
+      </w:r>
+      <w:r>
+        <w:rPr>
+          <w:rFonts w:ascii="Times New Roman" w:eastAsia="Times New Roman" w:hAnsi="Times New Roman" w:cs="Times New Roman"/>
+          <w:b/>
+          <w:bCs/>
+          <w:kern w:val="0"/>
+          <w14:ligatures w14:val="none"/>
+        </w:rPr>
+        <w:t>somatic mutations</w:t>
+      </w:r>
+      <w:r>
+        <w:rPr>
+          <w:rFonts w:ascii="Times New Roman" w:eastAsia="Times New Roman" w:hAnsi="Times New Roman" w:cs="Times New Roman"/>
+          <w:kern w:val="0"/>
+          <w14:ligatures w14:val="none"/>
+        </w:rPr>
+        <w:t xml:space="preserve"> to your specific Ten Thousand Oaks Project and its research questions. Here’s the breakdown:</w:t>
+      </w:r>
+    </w:p>
+    <w:p>
+      <w:pPr>
+        <w:spacing w:after="0" w:line="240" w:lineRule="auto"/>
+        <w:rPr>
+          <w:rFonts w:ascii="Times New Roman" w:eastAsia="Times New Roman" w:hAnsi="Times New Roman" w:cs="Times New Roman"/>
+          <w:kern w:val="0"/>
+          <w14:ligatures w14:val="none"/>
+        </w:rPr>
+      </w:pPr>
+      <w:r>
+        <w:rPr>
+          <w:rFonts w:ascii="Times New Roman" w:eastAsia="Times New Roman" w:hAnsi="Times New Roman" w:cs="Times New Roman"/>
+          <w:noProof/>
+          <w:kern w:val="0"/>
+        </w:rPr>
+        <w:pict w14:anchorId="05306BE4">
+          <v:rect id="_x0000_i1028" alt="" style="width:468pt;height:.05pt;mso-width-percent:0;mso-height-percent:0;mso-width-percent:0;mso-height-percent:0" o:hralign="center" o:hrstd="t" o:hr="t" fillcolor="#a0a0a0" stroked="f"/>
+        </w:pict>
+      </w:r>
+    </w:p>
+    <w:p>
+      <w:pPr>
+        <w:spacing w:before="100" w:beforeAutospacing="1" w:after="100" w:afterAutospacing="1" w:line="240" w:lineRule="auto"/>
+        <w:outlineLvl w:val="2"/>
+        <w:rPr>
+          <w:rFonts w:ascii="Times New Roman" w:eastAsia="Times New Roman" w:hAnsi="Times New Roman" w:cs="Times New Roman"/>
+          <w:b/>
+          <w:bCs/>
+          <w:kern w:val="0"/>
+          <w:sz w:val="27"/>
+          <w:szCs w:val="27"/>
+          <w14:ligatures w14:val="none"/>
+        </w:rPr>
+      </w:pPr>
+      <w:r>
+        <w:rPr>
+          <w:rFonts w:ascii="Times New Roman" w:eastAsia="Times New Roman" w:hAnsi="Times New Roman" w:cs="Times New Roman"/>
+          <w:b/>
+          <w:bCs/>
+          <w:kern w:val="0"/>
+          <w:sz w:val="27"/>
+          <w:szCs w:val="27"/>
+          <w14:ligatures w14:val="none"/>
+        </w:rPr>
+        <w:t>1. Somatic Mutations and Individual Adaptation (RQ1)</w:t>
+      </w:r>
+    </w:p>
+    <w:p>
+      <w:pPr>
+        <w:numPr>
+          <w:ilvl w:val="0"/>
+          <w:numId w:val="5"/>
+        </w:numPr>
+        <w:spacing w:before="100" w:beforeAutospacing="1" w:after="100" w:afterAutospacing="1" w:line="240" w:lineRule="auto"/>
+        <w:rPr>
+          <w:rFonts w:ascii="Times New Roman" w:eastAsia="Times New Roman" w:hAnsi="Times New Roman" w:cs="Times New Roman"/>
+          <w:kern w:val="0"/>
+          <w14:ligatures w14:val="none"/>
+        </w:rPr>
+      </w:pPr>
+      <w:r>
+        <w:rPr>
+          <w:rFonts w:ascii="Times New Roman" w:eastAsia="Times New Roman" w:hAnsi="Times New Roman" w:cs="Times New Roman"/>
+          <w:kern w:val="0"/>
+          <w14:ligatures w14:val="none"/>
+        </w:rPr>
+        <w:t>Your first question asks whether different branches in a single oak accumulate distinct somatic mutations that could contribute to drought adaptation.</w:t>
+      </w:r>
+    </w:p>
+    <w:p>
+      <w:pPr>
+        <w:numPr>
+          <w:ilvl w:val="0"/>
+          <w:numId w:val="5"/>
+        </w:numPr>
+        <w:spacing w:before="100" w:beforeAutospacing="1" w:after="100" w:afterAutospacing="1" w:line="240" w:lineRule="auto"/>
+        <w:rPr>
+          <w:rFonts w:ascii="Times New Roman" w:eastAsia="Times New Roman" w:hAnsi="Times New Roman" w:cs="Times New Roman"/>
+          <w:kern w:val="0"/>
+          <w14:ligatures w14:val="none"/>
+        </w:rPr>
+      </w:pPr>
+      <w:r>
+        <w:rPr>
+          <w:rFonts w:ascii="Times New Roman" w:eastAsia="Times New Roman" w:hAnsi="Times New Roman" w:cs="Times New Roman"/>
+          <w:b/>
+          <w:bCs/>
+          <w:kern w:val="0"/>
+          <w14:ligatures w14:val="none"/>
+        </w:rPr>
+        <w:t>Relevance to gene flow:</w:t>
+      </w:r>
+      <w:r>
+        <w:rPr>
+          <w:rFonts w:ascii="Times New Roman" w:eastAsia="Times New Roman" w:hAnsi="Times New Roman" w:cs="Times New Roman"/>
+          <w:kern w:val="0"/>
+          <w14:ligatures w14:val="none"/>
+        </w:rPr>
+        <w:t xml:space="preserve"> While somatic mutations initially occur in localized tissues, in long-lived plants like oaks, some of these mutations can end up in reproductive tissues (flowers/pollen).</w:t>
+      </w:r>
+    </w:p>
+    <w:p>
+      <w:pPr>
+        <w:numPr>
+          <w:ilvl w:val="0"/>
+          <w:numId w:val="5"/>
+        </w:numPr>
+        <w:spacing w:before="100" w:beforeAutospacing="1" w:after="100" w:afterAutospacing="1" w:line="240" w:lineRule="auto"/>
+        <w:rPr>
+          <w:rFonts w:ascii="Times New Roman" w:eastAsia="Times New Roman" w:hAnsi="Times New Roman" w:cs="Times New Roman"/>
+          <w:kern w:val="0"/>
+          <w14:ligatures w14:val="none"/>
+        </w:rPr>
+      </w:pPr>
+      <w:r>
+        <w:rPr>
+          <w:rFonts w:ascii="Times New Roman" w:eastAsia="Times New Roman" w:hAnsi="Times New Roman" w:cs="Times New Roman"/>
+          <w:kern w:val="0"/>
+          <w14:ligatures w14:val="none"/>
+        </w:rPr>
+        <w:t xml:space="preserve">If pollen carrying a beneficial somatic mutation fertilizes another tree, this mutation </w:t>
+      </w:r>
+      <w:r>
+        <w:rPr>
+          <w:rFonts w:ascii="Times New Roman" w:eastAsia="Times New Roman" w:hAnsi="Times New Roman" w:cs="Times New Roman"/>
+          <w:b/>
+          <w:bCs/>
+          <w:kern w:val="0"/>
+          <w14:ligatures w14:val="none"/>
+        </w:rPr>
+        <w:t>enters the broader population</w:t>
+      </w:r>
+      <w:r>
+        <w:rPr>
+          <w:rFonts w:ascii="Times New Roman" w:eastAsia="Times New Roman" w:hAnsi="Times New Roman" w:cs="Times New Roman"/>
+          <w:kern w:val="0"/>
+          <w14:ligatures w14:val="none"/>
+        </w:rPr>
+        <w:t xml:space="preserve">. So, gene flow can </w:t>
+      </w:r>
+      <w:r>
+        <w:rPr>
+          <w:rFonts w:ascii="Times New Roman" w:eastAsia="Times New Roman" w:hAnsi="Times New Roman" w:cs="Times New Roman"/>
+          <w:b/>
+          <w:bCs/>
+          <w:kern w:val="0"/>
+          <w14:ligatures w14:val="none"/>
+        </w:rPr>
+        <w:t>disseminate advantageous somatic variants</w:t>
+      </w:r>
+      <w:r>
+        <w:rPr>
+          <w:rFonts w:ascii="Times New Roman" w:eastAsia="Times New Roman" w:hAnsi="Times New Roman" w:cs="Times New Roman"/>
+          <w:kern w:val="0"/>
+          <w14:ligatures w14:val="none"/>
+        </w:rPr>
+        <w:t>, linking mutations at the individual level to population-level adaptation.</w:t>
+      </w:r>
+    </w:p>
+    <w:p>
+      <w:pPr>
+        <w:spacing w:after="0" w:line="240" w:lineRule="auto"/>
+        <w:rPr>
+          <w:rFonts w:ascii="Times New Roman" w:eastAsia="Times New Roman" w:hAnsi="Times New Roman" w:cs="Times New Roman"/>
+          <w:kern w:val="0"/>
+          <w14:ligatures w14:val="none"/>
+        </w:rPr>
+      </w:pPr>
+      <w:r>
+        <w:rPr>
+          <w:rFonts w:ascii="Times New Roman" w:eastAsia="Times New Roman" w:hAnsi="Times New Roman" w:cs="Times New Roman"/>
+          <w:noProof/>
+          <w:kern w:val="0"/>
+        </w:rPr>
+        <w:pict w14:anchorId="7D80F321">
+          <v:rect id="_x0000_i1027" alt="" style="width:468pt;height:.05pt;mso-width-percent:0;mso-height-percent:0;mso-width-percent:0;mso-height-percent:0" o:hralign="center" o:hrstd="t" o:hr="t" fillcolor="#a0a0a0" stroked="f"/>
+        </w:pict>
+      </w:r>
+    </w:p>
+    <w:p>
+      <w:pPr>
+        <w:spacing w:before="100" w:beforeAutospacing="1" w:after="100" w:afterAutospacing="1" w:line="240" w:lineRule="auto"/>
+        <w:outlineLvl w:val="2"/>
+        <w:rPr>
+          <w:rFonts w:ascii="Times New Roman" w:eastAsia="Times New Roman" w:hAnsi="Times New Roman" w:cs="Times New Roman"/>
+          <w:b/>
+          <w:bCs/>
+          <w:kern w:val="0"/>
+          <w:sz w:val="27"/>
+          <w:szCs w:val="27"/>
+          <w14:ligatures w14:val="none"/>
+        </w:rPr>
+      </w:pPr>
+      <w:r>
+        <w:rPr>
+          <w:rFonts w:ascii="Times New Roman" w:eastAsia="Times New Roman" w:hAnsi="Times New Roman" w:cs="Times New Roman"/>
+          <w:b/>
+          <w:bCs/>
+          <w:kern w:val="0"/>
+          <w:sz w:val="27"/>
+          <w:szCs w:val="27"/>
+          <w14:ligatures w14:val="none"/>
+        </w:rPr>
+        <w:t>2. Standing Genomic Variation vs Plasticity (RQ2)</w:t>
+      </w:r>
+    </w:p>
+    <w:p>
+      <w:pPr>
+        <w:numPr>
+          <w:ilvl w:val="0"/>
+          <w:numId w:val="6"/>
+        </w:numPr>
+        <w:spacing w:before="100" w:beforeAutospacing="1" w:after="100" w:afterAutospacing="1" w:line="240" w:lineRule="auto"/>
+        <w:rPr>
+          <w:rFonts w:ascii="Times New Roman" w:eastAsia="Times New Roman" w:hAnsi="Times New Roman" w:cs="Times New Roman"/>
+          <w:kern w:val="0"/>
+          <w14:ligatures w14:val="none"/>
+        </w:rPr>
+      </w:pPr>
+      <w:r>
+        <w:rPr>
+          <w:rFonts w:ascii="Times New Roman" w:eastAsia="Times New Roman" w:hAnsi="Times New Roman" w:cs="Times New Roman"/>
+          <w:kern w:val="0"/>
+          <w14:ligatures w14:val="none"/>
+        </w:rPr>
+        <w:t>Standing genomic variation exists across populations, partly shaped by historical gene flow.</w:t>
+      </w:r>
+    </w:p>
+    <w:p>
+      <w:pPr>
+        <w:numPr>
+          <w:ilvl w:val="0"/>
+          <w:numId w:val="6"/>
+        </w:numPr>
+        <w:spacing w:before="100" w:beforeAutospacing="1" w:after="100" w:afterAutospacing="1" w:line="240" w:lineRule="auto"/>
+        <w:rPr>
+          <w:rFonts w:ascii="Times New Roman" w:eastAsia="Times New Roman" w:hAnsi="Times New Roman" w:cs="Times New Roman"/>
+          <w:kern w:val="0"/>
+          <w14:ligatures w14:val="none"/>
+        </w:rPr>
+      </w:pPr>
+      <w:r>
+        <w:rPr>
+          <w:rFonts w:ascii="Times New Roman" w:eastAsia="Times New Roman" w:hAnsi="Times New Roman" w:cs="Times New Roman"/>
+          <w:kern w:val="0"/>
+          <w14:ligatures w14:val="none"/>
+        </w:rPr>
+        <w:t xml:space="preserve">Somatic mutations provide </w:t>
+      </w:r>
+      <w:r>
+        <w:rPr>
+          <w:rFonts w:ascii="Times New Roman" w:eastAsia="Times New Roman" w:hAnsi="Times New Roman" w:cs="Times New Roman"/>
+          <w:b/>
+          <w:bCs/>
+          <w:kern w:val="0"/>
+          <w14:ligatures w14:val="none"/>
+        </w:rPr>
+        <w:t>additional, intra-individual variation</w:t>
+      </w:r>
+      <w:r>
+        <w:rPr>
+          <w:rFonts w:ascii="Times New Roman" w:eastAsia="Times New Roman" w:hAnsi="Times New Roman" w:cs="Times New Roman"/>
+          <w:kern w:val="0"/>
+          <w14:ligatures w14:val="none"/>
+        </w:rPr>
+        <w:t xml:space="preserve"> that can complement standing variation.</w:t>
+      </w:r>
+    </w:p>
+    <w:p>
+      <w:pPr>
+        <w:numPr>
+          <w:ilvl w:val="0"/>
+          <w:numId w:val="6"/>
+        </w:numPr>
+        <w:spacing w:before="100" w:beforeAutospacing="1" w:after="100" w:afterAutospacing="1" w:line="240" w:lineRule="auto"/>
+        <w:rPr>
+          <w:rFonts w:ascii="Times New Roman" w:eastAsia="Times New Roman" w:hAnsi="Times New Roman" w:cs="Times New Roman"/>
+          <w:kern w:val="0"/>
+          <w14:ligatures w14:val="none"/>
+        </w:rPr>
+      </w:pPr>
+      <w:r>
+        <w:rPr>
+          <w:rFonts w:ascii="Times New Roman" w:eastAsia="Times New Roman" w:hAnsi="Times New Roman" w:cs="Times New Roman"/>
+          <w:kern w:val="0"/>
+          <w14:ligatures w14:val="none"/>
+        </w:rPr>
+        <w:t xml:space="preserve">Comparing the contribution of somatic mutations versus plastic responses requires understanding </w:t>
+      </w:r>
+      <w:r>
+        <w:rPr>
+          <w:rFonts w:ascii="Times New Roman" w:eastAsia="Times New Roman" w:hAnsi="Times New Roman" w:cs="Times New Roman"/>
+          <w:b/>
+          <w:bCs/>
+          <w:kern w:val="0"/>
+          <w14:ligatures w14:val="none"/>
+        </w:rPr>
+        <w:t>how genetic variation—both inherited and somatically acquired—is maintained and potentially spread</w:t>
+      </w:r>
+      <w:r>
+        <w:rPr>
+          <w:rFonts w:ascii="Times New Roman" w:eastAsia="Times New Roman" w:hAnsi="Times New Roman" w:cs="Times New Roman"/>
+          <w:kern w:val="0"/>
+          <w14:ligatures w14:val="none"/>
+        </w:rPr>
+        <w:t xml:space="preserve"> across populations.</w:t>
+      </w:r>
+    </w:p>
+    <w:p>
+      <w:pPr>
+        <w:spacing w:after="0" w:line="240" w:lineRule="auto"/>
+        <w:rPr>
+          <w:rFonts w:ascii="Times New Roman" w:eastAsia="Times New Roman" w:hAnsi="Times New Roman" w:cs="Times New Roman"/>
+          <w:kern w:val="0"/>
+          <w14:ligatures w14:val="none"/>
+        </w:rPr>
+      </w:pPr>
+      <w:r>
+        <w:rPr>
+          <w:rFonts w:ascii="Times New Roman" w:eastAsia="Times New Roman" w:hAnsi="Times New Roman" w:cs="Times New Roman"/>
+          <w:noProof/>
+          <w:kern w:val="0"/>
+        </w:rPr>
+        <w:pict w14:anchorId="740D1250">
+          <v:rect id="_x0000_i1026" alt="" style="width:468pt;height:.05pt;mso-width-percent:0;mso-height-percent:0;mso-width-percent:0;mso-height-percent:0" o:hralign="center" o:hrstd="t" o:hr="t" fillcolor="#a0a0a0" stroked="f"/>
+        </w:pict>
+      </w:r>
+    </w:p>
+    <w:p>
+      <w:pPr>
+        <w:spacing w:before="100" w:beforeAutospacing="1" w:after="100" w:afterAutospacing="1" w:line="240" w:lineRule="auto"/>
+        <w:outlineLvl w:val="2"/>
+        <w:rPr>
+          <w:rFonts w:ascii="Times New Roman" w:eastAsia="Times New Roman" w:hAnsi="Times New Roman" w:cs="Times New Roman"/>
+          <w:b/>
+          <w:bCs/>
+          <w:kern w:val="0"/>
+          <w:sz w:val="27"/>
+          <w:szCs w:val="27"/>
+          <w14:ligatures w14:val="none"/>
+        </w:rPr>
+      </w:pPr>
+      <w:r>
+        <w:rPr>
+          <w:rFonts w:ascii="Times New Roman" w:eastAsia="Times New Roman" w:hAnsi="Times New Roman" w:cs="Times New Roman"/>
+          <w:b/>
+          <w:bCs/>
+          <w:kern w:val="0"/>
+          <w:sz w:val="27"/>
+          <w:szCs w:val="27"/>
+          <w14:ligatures w14:val="none"/>
+        </w:rPr>
+        <w:t>3. Population Vulnerability &amp; Genomic Offset (RQ3 &amp; RQ4)</w:t>
+      </w:r>
+    </w:p>
+    <w:p>
+      <w:pPr>
+        <w:numPr>
+          <w:ilvl w:val="0"/>
+          <w:numId w:val="7"/>
+        </w:numPr>
+        <w:spacing w:before="100" w:beforeAutospacing="1" w:after="100" w:afterAutospacing="1" w:line="240" w:lineRule="auto"/>
+        <w:rPr>
+          <w:rFonts w:ascii="Times New Roman" w:eastAsia="Times New Roman" w:hAnsi="Times New Roman" w:cs="Times New Roman"/>
+          <w:kern w:val="0"/>
+          <w14:ligatures w14:val="none"/>
+        </w:rPr>
+      </w:pPr>
+      <w:r>
+        <w:rPr>
+          <w:rFonts w:ascii="Times New Roman" w:eastAsia="Times New Roman" w:hAnsi="Times New Roman" w:cs="Times New Roman"/>
+          <w:kern w:val="0"/>
+          <w14:ligatures w14:val="none"/>
+        </w:rPr>
+        <w:t>Genomic offset analyses evaluate how current genetic composition aligns with future climates.</w:t>
+      </w:r>
+    </w:p>
+    <w:p>
+      <w:pPr>
+        <w:numPr>
+          <w:ilvl w:val="0"/>
+          <w:numId w:val="7"/>
+        </w:numPr>
+        <w:spacing w:before="100" w:beforeAutospacing="1" w:after="100" w:afterAutospacing="1" w:line="240" w:lineRule="auto"/>
+        <w:rPr>
+          <w:rFonts w:ascii="Times New Roman" w:eastAsia="Times New Roman" w:hAnsi="Times New Roman" w:cs="Times New Roman"/>
+          <w:kern w:val="0"/>
+          <w14:ligatures w14:val="none"/>
+        </w:rPr>
+      </w:pPr>
+      <w:r>
+        <w:rPr>
+          <w:rFonts w:ascii="Times New Roman" w:eastAsia="Times New Roman" w:hAnsi="Times New Roman" w:cs="Times New Roman"/>
+          <w:kern w:val="0"/>
+          <w14:ligatures w14:val="none"/>
+        </w:rPr>
+        <w:lastRenderedPageBreak/>
+        <w:t xml:space="preserve">If somatic mutations generate novel adaptations and </w:t>
+      </w:r>
+      <w:r>
+        <w:rPr>
+          <w:rFonts w:ascii="Times New Roman" w:eastAsia="Times New Roman" w:hAnsi="Times New Roman" w:cs="Times New Roman"/>
+          <w:b/>
+          <w:bCs/>
+          <w:kern w:val="0"/>
+          <w14:ligatures w14:val="none"/>
+        </w:rPr>
+        <w:t>enter the population via gene flow</w:t>
+      </w:r>
+      <w:r>
+        <w:rPr>
+          <w:rFonts w:ascii="Times New Roman" w:eastAsia="Times New Roman" w:hAnsi="Times New Roman" w:cs="Times New Roman"/>
+          <w:kern w:val="0"/>
+          <w14:ligatures w14:val="none"/>
+        </w:rPr>
+        <w:t>, they can influence the projected resilience of certain populations.</w:t>
+      </w:r>
+    </w:p>
+    <w:p>
+      <w:pPr>
+        <w:numPr>
+          <w:ilvl w:val="0"/>
+          <w:numId w:val="7"/>
+        </w:numPr>
+        <w:spacing w:before="100" w:beforeAutospacing="1" w:after="100" w:afterAutospacing="1" w:line="240" w:lineRule="auto"/>
+        <w:rPr>
+          <w:rFonts w:ascii="Times New Roman" w:eastAsia="Times New Roman" w:hAnsi="Times New Roman" w:cs="Times New Roman"/>
+          <w:kern w:val="0"/>
+          <w14:ligatures w14:val="none"/>
+        </w:rPr>
+      </w:pPr>
+      <w:r>
+        <w:rPr>
+          <w:rFonts w:ascii="Times New Roman" w:eastAsia="Times New Roman" w:hAnsi="Times New Roman" w:cs="Times New Roman"/>
+          <w:kern w:val="0"/>
+          <w14:ligatures w14:val="none"/>
+        </w:rPr>
+        <w:t>Populations with limited gene flow may not benefit from these beneficial somatic variants, making them more vulnerable to climate change.</w:t>
+      </w:r>
+    </w:p>
+    <w:p>
+      <w:pPr>
+        <w:numPr>
+          <w:ilvl w:val="0"/>
+          <w:numId w:val="7"/>
+        </w:numPr>
+        <w:spacing w:before="100" w:beforeAutospacing="1" w:after="100" w:afterAutospacing="1" w:line="240" w:lineRule="auto"/>
+        <w:rPr>
+          <w:rFonts w:ascii="Times New Roman" w:eastAsia="Times New Roman" w:hAnsi="Times New Roman" w:cs="Times New Roman"/>
+          <w:kern w:val="0"/>
+          <w14:ligatures w14:val="none"/>
+        </w:rPr>
+      </w:pPr>
+      <w:r>
+        <w:rPr>
+          <w:rFonts w:ascii="Times New Roman" w:eastAsia="Times New Roman" w:hAnsi="Times New Roman" w:cs="Times New Roman"/>
+          <w:kern w:val="0"/>
+          <w14:ligatures w14:val="none"/>
+        </w:rPr>
+        <w:t xml:space="preserve">Therefore, understanding the interaction of </w:t>
+      </w:r>
+      <w:r>
+        <w:rPr>
+          <w:rFonts w:ascii="Times New Roman" w:eastAsia="Times New Roman" w:hAnsi="Times New Roman" w:cs="Times New Roman"/>
+          <w:b/>
+          <w:bCs/>
+          <w:kern w:val="0"/>
+          <w14:ligatures w14:val="none"/>
+        </w:rPr>
+        <w:t>somatic mutation accumulation, gene flow, and population structure</w:t>
+      </w:r>
+      <w:r>
+        <w:rPr>
+          <w:rFonts w:ascii="Times New Roman" w:eastAsia="Times New Roman" w:hAnsi="Times New Roman" w:cs="Times New Roman"/>
+          <w:kern w:val="0"/>
+          <w14:ligatures w14:val="none"/>
+        </w:rPr>
+        <w:t xml:space="preserve"> is critical for conservation planning.</w:t>
+      </w:r>
+    </w:p>
+    <w:p>
+      <w:pPr>
+        <w:spacing w:after="0" w:line="240" w:lineRule="auto"/>
+        <w:rPr>
+          <w:rFonts w:ascii="Times New Roman" w:eastAsia="Times New Roman" w:hAnsi="Times New Roman" w:cs="Times New Roman"/>
+          <w:kern w:val="0"/>
+          <w14:ligatures w14:val="none"/>
+        </w:rPr>
+      </w:pPr>
+      <w:r>
+        <w:rPr>
+          <w:rFonts w:ascii="Times New Roman" w:eastAsia="Times New Roman" w:hAnsi="Times New Roman" w:cs="Times New Roman"/>
+          <w:noProof/>
+          <w:kern w:val="0"/>
+        </w:rPr>
+        <w:pict w14:anchorId="7E3EA8FA">
+          <v:rect id="_x0000_i1025" alt="" style="width:468pt;height:.05pt;mso-width-percent:0;mso-height-percent:0;mso-width-percent:0;mso-height-percent:0" o:hralign="center" o:hrstd="t" o:hr="t" fillcolor="#a0a0a0" stroked="f"/>
+        </w:pict>
+      </w:r>
+    </w:p>
+    <w:p>
+      <w:pPr>
+        <w:spacing w:before="100" w:beforeAutospacing="1" w:after="100" w:afterAutospacing="1" w:line="240" w:lineRule="auto"/>
+        <w:outlineLvl w:val="2"/>
+        <w:rPr>
+          <w:rFonts w:ascii="Times New Roman" w:eastAsia="Times New Roman" w:hAnsi="Times New Roman" w:cs="Times New Roman"/>
+          <w:b/>
+          <w:bCs/>
+          <w:kern w:val="0"/>
+          <w:sz w:val="27"/>
+          <w:szCs w:val="27"/>
+          <w14:ligatures w14:val="none"/>
+        </w:rPr>
+      </w:pPr>
+      <w:r>
+        <w:rPr>
+          <w:rFonts w:ascii="Times New Roman" w:eastAsia="Times New Roman" w:hAnsi="Times New Roman" w:cs="Times New Roman"/>
+          <w:b/>
+          <w:bCs/>
+          <w:kern w:val="0"/>
+          <w:sz w:val="27"/>
+          <w:szCs w:val="27"/>
+          <w14:ligatures w14:val="none"/>
+        </w:rPr>
+        <w:t>4. Summary of the Connection</w:t>
+      </w:r>
+    </w:p>
+    <w:p>
+      <w:pPr>
+        <w:numPr>
+          <w:ilvl w:val="0"/>
+          <w:numId w:val="8"/>
+        </w:numPr>
+        <w:spacing w:before="100" w:beforeAutospacing="1" w:after="100" w:afterAutospacing="1" w:line="240" w:lineRule="auto"/>
+        <w:rPr>
+          <w:rFonts w:ascii="Times New Roman" w:eastAsia="Times New Roman" w:hAnsi="Times New Roman" w:cs="Times New Roman"/>
+          <w:kern w:val="0"/>
+          <w14:ligatures w14:val="none"/>
+        </w:rPr>
+      </w:pPr>
+      <w:r>
+        <w:rPr>
+          <w:rFonts w:ascii="Times New Roman" w:eastAsia="Times New Roman" w:hAnsi="Times New Roman" w:cs="Times New Roman"/>
+          <w:b/>
+          <w:bCs/>
+          <w:kern w:val="0"/>
+          <w14:ligatures w14:val="none"/>
+        </w:rPr>
+        <w:t>Somatic mutations</w:t>
+      </w:r>
+      <w:r>
+        <w:rPr>
+          <w:rFonts w:ascii="Times New Roman" w:eastAsia="Times New Roman" w:hAnsi="Times New Roman" w:cs="Times New Roman"/>
+          <w:kern w:val="0"/>
+          <w14:ligatures w14:val="none"/>
+        </w:rPr>
+        <w:t>: Source of novel genetic variation within individuals.</w:t>
+      </w:r>
+    </w:p>
+    <w:p>
+      <w:pPr>
+        <w:numPr>
+          <w:ilvl w:val="0"/>
+          <w:numId w:val="8"/>
+        </w:numPr>
+        <w:spacing w:before="100" w:beforeAutospacing="1" w:after="100" w:afterAutospacing="1" w:line="240" w:lineRule="auto"/>
+        <w:rPr>
+          <w:rFonts w:ascii="Times New Roman" w:eastAsia="Times New Roman" w:hAnsi="Times New Roman" w:cs="Times New Roman"/>
+          <w:kern w:val="0"/>
+          <w14:ligatures w14:val="none"/>
+        </w:rPr>
+      </w:pPr>
+      <w:r>
+        <w:rPr>
+          <w:rFonts w:ascii="Times New Roman" w:eastAsia="Times New Roman" w:hAnsi="Times New Roman" w:cs="Times New Roman"/>
+          <w:b/>
+          <w:bCs/>
+          <w:kern w:val="0"/>
+          <w14:ligatures w14:val="none"/>
+        </w:rPr>
+        <w:t>Gene flow</w:t>
+      </w:r>
+      <w:r>
+        <w:rPr>
+          <w:rFonts w:ascii="Times New Roman" w:eastAsia="Times New Roman" w:hAnsi="Times New Roman" w:cs="Times New Roman"/>
+          <w:kern w:val="0"/>
+          <w14:ligatures w14:val="none"/>
+        </w:rPr>
+        <w:t>: Mechanism for spreading those novel variants across populations.</w:t>
+      </w:r>
+    </w:p>
+    <w:p>
+      <w:pPr>
+        <w:numPr>
+          <w:ilvl w:val="0"/>
+          <w:numId w:val="8"/>
+        </w:numPr>
+        <w:spacing w:before="100" w:beforeAutospacing="1" w:after="100" w:afterAutospacing="1" w:line="240" w:lineRule="auto"/>
+        <w:rPr>
+          <w:rFonts w:ascii="Times New Roman" w:eastAsia="Times New Roman" w:hAnsi="Times New Roman" w:cs="Times New Roman"/>
+          <w:kern w:val="0"/>
+          <w14:ligatures w14:val="none"/>
+        </w:rPr>
+      </w:pPr>
+      <w:r>
+        <w:rPr>
+          <w:rFonts w:ascii="Times New Roman" w:eastAsia="Times New Roman" w:hAnsi="Times New Roman" w:cs="Times New Roman"/>
+          <w:b/>
+          <w:bCs/>
+          <w:kern w:val="0"/>
+          <w14:ligatures w14:val="none"/>
+        </w:rPr>
+        <w:t>Project relevance</w:t>
+      </w:r>
+      <w:r>
+        <w:rPr>
+          <w:rFonts w:ascii="Times New Roman" w:eastAsia="Times New Roman" w:hAnsi="Times New Roman" w:cs="Times New Roman"/>
+          <w:kern w:val="0"/>
+          <w14:ligatures w14:val="none"/>
+        </w:rPr>
+        <w:t xml:space="preserve">: By combining the detection of somatic mutations with population genomic analyses and gene flow patterns, your research can assess how new variation contributes to </w:t>
+      </w:r>
+      <w:r>
+        <w:rPr>
+          <w:rFonts w:ascii="Times New Roman" w:eastAsia="Times New Roman" w:hAnsi="Times New Roman" w:cs="Times New Roman"/>
+          <w:b/>
+          <w:bCs/>
+          <w:kern w:val="0"/>
+          <w14:ligatures w14:val="none"/>
+        </w:rPr>
+        <w:t>drought resilience</w:t>
+      </w:r>
+      <w:r>
+        <w:rPr>
+          <w:rFonts w:ascii="Times New Roman" w:eastAsia="Times New Roman" w:hAnsi="Times New Roman" w:cs="Times New Roman"/>
+          <w:kern w:val="0"/>
+          <w14:ligatures w14:val="none"/>
+        </w:rPr>
+        <w:t>, identify vulnerable populations, and inform conservation strategies.</w:t>
+      </w:r>
+    </w:p>
     <w:p/>
     <w:sectPr>
       <w:pgSz w:w="12240" w:h="15840"/>
@@ -26,6 +1400,1227 @@
     </w:sectPr>
   </w:body>
 </w:document>
+</file>
+
+<file path=word/numbering.xml><?xml version="1.0" encoding="utf-8"?>
+<w:numbering xmlns:wpc="http://schemas.microsoft.com/office/word/2010/wordprocessingCanvas" xmlns:cx="http://schemas.microsoft.com/office/drawing/2014/chartex" xmlns:cx1="http://schemas.microsoft.com/office/drawing/2015/9/8/chartex" xmlns:cx2="http://schemas.microsoft.com/office/drawing/2015/10/21/chartex" xmlns:cx3="http://schemas.microsoft.com/office/drawing/2016/5/9/chartex" xmlns:cx4="http://schemas.microsoft.com/office/drawing/2016/5/10/chartex" xmlns:cx5="http://schemas.microsoft.com/office/drawing/2016/5/11/chartex" xmlns:cx6="http://schemas.microsoft.com/office/drawing/2016/5/12/chartex" xmlns:cx7="http://schemas.microsoft.com/office/drawing/2016/5/13/chartex" xmlns:cx8="http://schemas.microsoft.com/office/drawing/2016/5/14/chartex" xmlns:mc="http://schemas.openxmlformats.org/markup-compatibility/2006" xmlns:aink="http://schemas.microsoft.com/office/drawing/2016/ink" xmlns:am3d="http://schemas.microsoft.com/office/drawing/2017/model3d" xmlns:o="urn:schemas-microsoft-com:office:office" xmlns:oel="http://schemas.microsoft.com/office/2019/extlst" xmlns:r="http://schemas.openxmlformats.org/officeDocument/2006/relationships" xmlns:m="http://schemas.openxmlformats.org/officeDocument/2006/math" xmlns:v="urn:schemas-microsoft-com:vml" xmlns:wp14="http://schemas.microsoft.com/office/word/2010/wordprocessingDrawing" xmlns:wp="http://schemas.openxmlformats.org/drawingml/2006/wordprocessingDrawing" xmlns:w10="urn:schemas-microsoft-com:office:word" xmlns:w="http://schemas.openxmlformats.org/wordprocessingml/2006/main" xmlns:w14="http://schemas.microsoft.com/office/word/2010/wordml" xmlns:w15="http://schemas.microsoft.com/office/word/2012/wordml" xmlns:w16cex="http://schemas.microsoft.com/office/word/2018/wordml/cex" xmlns:w16cid="http://schemas.microsoft.com/office/word/2016/wordml/cid" xmlns:w16="http://schemas.microsoft.com/office/word/2018/wordml" xmlns:w16du="http://schemas.microsoft.com/office/word/2023/wordml/word16du" xmlns:w16sdtdh="http://schemas.microsoft.com/office/word/2020/wordml/sdtdatahash" xmlns:w16sdtfl="http://schemas.microsoft.com/office/word/2024/wordml/sdtformatlock" xmlns:w16se="http://schemas.microsoft.com/office/word/2015/wordml/symex" xmlns:wpg="http://schemas.microsoft.com/office/word/2010/wordprocessingGroup" xmlns:wpi="http://schemas.microsoft.com/office/word/2010/wordprocessingInk" xmlns:wne="http://schemas.microsoft.com/office/word/2006/wordml" xmlns:wps="http://schemas.microsoft.com/office/word/2010/wordprocessingShape" mc:Ignorable="w14 w15 w16se w16cid w16 w16cex w16sdtdh w16sdtfl w16du wp14">
+  <w:abstractNum w:abstractNumId="0" w15:restartNumberingAfterBreak="0">
+    <w:nsid w:val="0CB065EB"/>
+    <w:multiLevelType w:val="multilevel"/>
+    <w:tmpl w:val="4C3CF9EA"/>
+    <w:lvl w:ilvl="0">
+      <w:start w:val="1"/>
+      <w:numFmt w:val="bullet"/>
+      <w:lvlText w:val=""/>
+      <w:lvlJc w:val="left"/>
+      <w:pPr>
+        <w:tabs>
+          <w:tab w:val="num" w:pos="720"/>
+        </w:tabs>
+        <w:ind w:left="720" w:hanging="360"/>
+      </w:pPr>
+      <w:rPr>
+        <w:rFonts w:ascii="Symbol" w:hAnsi="Symbol" w:hint="default"/>
+        <w:sz w:val="20"/>
+      </w:rPr>
+    </w:lvl>
+    <w:lvl w:ilvl="1" w:tentative="1">
+      <w:start w:val="1"/>
+      <w:numFmt w:val="bullet"/>
+      <w:lvlText w:val="o"/>
+      <w:lvlJc w:val="left"/>
+      <w:pPr>
+        <w:tabs>
+          <w:tab w:val="num" w:pos="1440"/>
+        </w:tabs>
+        <w:ind w:left="1440" w:hanging="360"/>
+      </w:pPr>
+      <w:rPr>
+        <w:rFonts w:ascii="Courier New" w:hAnsi="Courier New" w:hint="default"/>
+        <w:sz w:val="20"/>
+      </w:rPr>
+    </w:lvl>
+    <w:lvl w:ilvl="2" w:tentative="1">
+      <w:start w:val="1"/>
+      <w:numFmt w:val="bullet"/>
+      <w:lvlText w:val=""/>
+      <w:lvlJc w:val="left"/>
+      <w:pPr>
+        <w:tabs>
+          <w:tab w:val="num" w:pos="2160"/>
+        </w:tabs>
+        <w:ind w:left="2160" w:hanging="360"/>
+      </w:pPr>
+      <w:rPr>
+        <w:rFonts w:ascii="Wingdings" w:hAnsi="Wingdings" w:hint="default"/>
+        <w:sz w:val="20"/>
+      </w:rPr>
+    </w:lvl>
+    <w:lvl w:ilvl="3" w:tentative="1">
+      <w:start w:val="1"/>
+      <w:numFmt w:val="bullet"/>
+      <w:lvlText w:val=""/>
+      <w:lvlJc w:val="left"/>
+      <w:pPr>
+        <w:tabs>
+          <w:tab w:val="num" w:pos="2880"/>
+        </w:tabs>
+        <w:ind w:left="2880" w:hanging="360"/>
+      </w:pPr>
+      <w:rPr>
+        <w:rFonts w:ascii="Wingdings" w:hAnsi="Wingdings" w:hint="default"/>
+        <w:sz w:val="20"/>
+      </w:rPr>
+    </w:lvl>
+    <w:lvl w:ilvl="4" w:tentative="1">
+      <w:start w:val="1"/>
+      <w:numFmt w:val="bullet"/>
+      <w:lvlText w:val=""/>
+      <w:lvlJc w:val="left"/>
+      <w:pPr>
+        <w:tabs>
+          <w:tab w:val="num" w:pos="3600"/>
+        </w:tabs>
+        <w:ind w:left="3600" w:hanging="360"/>
+      </w:pPr>
+      <w:rPr>
+        <w:rFonts w:ascii="Wingdings" w:hAnsi="Wingdings" w:hint="default"/>
+        <w:sz w:val="20"/>
+      </w:rPr>
+    </w:lvl>
+    <w:lvl w:ilvl="5" w:tentative="1">
+      <w:start w:val="1"/>
+      <w:numFmt w:val="bullet"/>
+      <w:lvlText w:val=""/>
+      <w:lvlJc w:val="left"/>
+      <w:pPr>
+        <w:tabs>
+          <w:tab w:val="num" w:pos="4320"/>
+        </w:tabs>
+        <w:ind w:left="4320" w:hanging="360"/>
+      </w:pPr>
+      <w:rPr>
+        <w:rFonts w:ascii="Wingdings" w:hAnsi="Wingdings" w:hint="default"/>
+        <w:sz w:val="20"/>
+      </w:rPr>
+    </w:lvl>
+    <w:lvl w:ilvl="6" w:tentative="1">
+      <w:start w:val="1"/>
+      <w:numFmt w:val="bullet"/>
+      <w:lvlText w:val=""/>
+      <w:lvlJc w:val="left"/>
+      <w:pPr>
+        <w:tabs>
+          <w:tab w:val="num" w:pos="5040"/>
+        </w:tabs>
+        <w:ind w:left="5040" w:hanging="360"/>
+      </w:pPr>
+      <w:rPr>
+        <w:rFonts w:ascii="Wingdings" w:hAnsi="Wingdings" w:hint="default"/>
+        <w:sz w:val="20"/>
+      </w:rPr>
+    </w:lvl>
+    <w:lvl w:ilvl="7" w:tentative="1">
+      <w:start w:val="1"/>
+      <w:numFmt w:val="bullet"/>
+      <w:lvlText w:val=""/>
+      <w:lvlJc w:val="left"/>
+      <w:pPr>
+        <w:tabs>
+          <w:tab w:val="num" w:pos="5760"/>
+        </w:tabs>
+        <w:ind w:left="5760" w:hanging="360"/>
+      </w:pPr>
+      <w:rPr>
+        <w:rFonts w:ascii="Wingdings" w:hAnsi="Wingdings" w:hint="default"/>
+        <w:sz w:val="20"/>
+      </w:rPr>
+    </w:lvl>
+    <w:lvl w:ilvl="8" w:tentative="1">
+      <w:start w:val="1"/>
+      <w:numFmt w:val="bullet"/>
+      <w:lvlText w:val=""/>
+      <w:lvlJc w:val="left"/>
+      <w:pPr>
+        <w:tabs>
+          <w:tab w:val="num" w:pos="6480"/>
+        </w:tabs>
+        <w:ind w:left="6480" w:hanging="360"/>
+      </w:pPr>
+      <w:rPr>
+        <w:rFonts w:ascii="Wingdings" w:hAnsi="Wingdings" w:hint="default"/>
+        <w:sz w:val="20"/>
+      </w:rPr>
+    </w:lvl>
+  </w:abstractNum>
+  <w:abstractNum w:abstractNumId="1" w15:restartNumberingAfterBreak="0">
+    <w:nsid w:val="4A530C6E"/>
+    <w:multiLevelType w:val="multilevel"/>
+    <w:tmpl w:val="2C808A7A"/>
+    <w:lvl w:ilvl="0">
+      <w:start w:val="1"/>
+      <w:numFmt w:val="bullet"/>
+      <w:lvlText w:val=""/>
+      <w:lvlJc w:val="left"/>
+      <w:pPr>
+        <w:tabs>
+          <w:tab w:val="num" w:pos="720"/>
+        </w:tabs>
+        <w:ind w:left="720" w:hanging="360"/>
+      </w:pPr>
+      <w:rPr>
+        <w:rFonts w:ascii="Symbol" w:hAnsi="Symbol" w:hint="default"/>
+        <w:sz w:val="20"/>
+      </w:rPr>
+    </w:lvl>
+    <w:lvl w:ilvl="1" w:tentative="1">
+      <w:start w:val="1"/>
+      <w:numFmt w:val="bullet"/>
+      <w:lvlText w:val="o"/>
+      <w:lvlJc w:val="left"/>
+      <w:pPr>
+        <w:tabs>
+          <w:tab w:val="num" w:pos="1440"/>
+        </w:tabs>
+        <w:ind w:left="1440" w:hanging="360"/>
+      </w:pPr>
+      <w:rPr>
+        <w:rFonts w:ascii="Courier New" w:hAnsi="Courier New" w:hint="default"/>
+        <w:sz w:val="20"/>
+      </w:rPr>
+    </w:lvl>
+    <w:lvl w:ilvl="2" w:tentative="1">
+      <w:start w:val="1"/>
+      <w:numFmt w:val="bullet"/>
+      <w:lvlText w:val=""/>
+      <w:lvlJc w:val="left"/>
+      <w:pPr>
+        <w:tabs>
+          <w:tab w:val="num" w:pos="2160"/>
+        </w:tabs>
+        <w:ind w:left="2160" w:hanging="360"/>
+      </w:pPr>
+      <w:rPr>
+        <w:rFonts w:ascii="Wingdings" w:hAnsi="Wingdings" w:hint="default"/>
+        <w:sz w:val="20"/>
+      </w:rPr>
+    </w:lvl>
+    <w:lvl w:ilvl="3" w:tentative="1">
+      <w:start w:val="1"/>
+      <w:numFmt w:val="bullet"/>
+      <w:lvlText w:val=""/>
+      <w:lvlJc w:val="left"/>
+      <w:pPr>
+        <w:tabs>
+          <w:tab w:val="num" w:pos="2880"/>
+        </w:tabs>
+        <w:ind w:left="2880" w:hanging="360"/>
+      </w:pPr>
+      <w:rPr>
+        <w:rFonts w:ascii="Wingdings" w:hAnsi="Wingdings" w:hint="default"/>
+        <w:sz w:val="20"/>
+      </w:rPr>
+    </w:lvl>
+    <w:lvl w:ilvl="4" w:tentative="1">
+      <w:start w:val="1"/>
+      <w:numFmt w:val="bullet"/>
+      <w:lvlText w:val=""/>
+      <w:lvlJc w:val="left"/>
+      <w:pPr>
+        <w:tabs>
+          <w:tab w:val="num" w:pos="3600"/>
+        </w:tabs>
+        <w:ind w:left="3600" w:hanging="360"/>
+      </w:pPr>
+      <w:rPr>
+        <w:rFonts w:ascii="Wingdings" w:hAnsi="Wingdings" w:hint="default"/>
+        <w:sz w:val="20"/>
+      </w:rPr>
+    </w:lvl>
+    <w:lvl w:ilvl="5" w:tentative="1">
+      <w:start w:val="1"/>
+      <w:numFmt w:val="bullet"/>
+      <w:lvlText w:val=""/>
+      <w:lvlJc w:val="left"/>
+      <w:pPr>
+        <w:tabs>
+          <w:tab w:val="num" w:pos="4320"/>
+        </w:tabs>
+        <w:ind w:left="4320" w:hanging="360"/>
+      </w:pPr>
+      <w:rPr>
+        <w:rFonts w:ascii="Wingdings" w:hAnsi="Wingdings" w:hint="default"/>
+        <w:sz w:val="20"/>
+      </w:rPr>
+    </w:lvl>
+    <w:lvl w:ilvl="6" w:tentative="1">
+      <w:start w:val="1"/>
+      <w:numFmt w:val="bullet"/>
+      <w:lvlText w:val=""/>
+      <w:lvlJc w:val="left"/>
+      <w:pPr>
+        <w:tabs>
+          <w:tab w:val="num" w:pos="5040"/>
+        </w:tabs>
+        <w:ind w:left="5040" w:hanging="360"/>
+      </w:pPr>
+      <w:rPr>
+        <w:rFonts w:ascii="Wingdings" w:hAnsi="Wingdings" w:hint="default"/>
+        <w:sz w:val="20"/>
+      </w:rPr>
+    </w:lvl>
+    <w:lvl w:ilvl="7" w:tentative="1">
+      <w:start w:val="1"/>
+      <w:numFmt w:val="bullet"/>
+      <w:lvlText w:val=""/>
+      <w:lvlJc w:val="left"/>
+      <w:pPr>
+        <w:tabs>
+          <w:tab w:val="num" w:pos="5760"/>
+        </w:tabs>
+        <w:ind w:left="5760" w:hanging="360"/>
+      </w:pPr>
+      <w:rPr>
+        <w:rFonts w:ascii="Wingdings" w:hAnsi="Wingdings" w:hint="default"/>
+        <w:sz w:val="20"/>
+      </w:rPr>
+    </w:lvl>
+    <w:lvl w:ilvl="8" w:tentative="1">
+      <w:start w:val="1"/>
+      <w:numFmt w:val="bullet"/>
+      <w:lvlText w:val=""/>
+      <w:lvlJc w:val="left"/>
+      <w:pPr>
+        <w:tabs>
+          <w:tab w:val="num" w:pos="6480"/>
+        </w:tabs>
+        <w:ind w:left="6480" w:hanging="360"/>
+      </w:pPr>
+      <w:rPr>
+        <w:rFonts w:ascii="Wingdings" w:hAnsi="Wingdings" w:hint="default"/>
+        <w:sz w:val="20"/>
+      </w:rPr>
+    </w:lvl>
+  </w:abstractNum>
+  <w:abstractNum w:abstractNumId="2" w15:restartNumberingAfterBreak="0">
+    <w:nsid w:val="4BDB52D4"/>
+    <w:multiLevelType w:val="multilevel"/>
+    <w:tmpl w:val="B56A177A"/>
+    <w:lvl w:ilvl="0">
+      <w:start w:val="1"/>
+      <w:numFmt w:val="bullet"/>
+      <w:lvlText w:val=""/>
+      <w:lvlJc w:val="left"/>
+      <w:pPr>
+        <w:tabs>
+          <w:tab w:val="num" w:pos="720"/>
+        </w:tabs>
+        <w:ind w:left="720" w:hanging="360"/>
+      </w:pPr>
+      <w:rPr>
+        <w:rFonts w:ascii="Symbol" w:hAnsi="Symbol" w:hint="default"/>
+        <w:sz w:val="20"/>
+      </w:rPr>
+    </w:lvl>
+    <w:lvl w:ilvl="1" w:tentative="1">
+      <w:start w:val="1"/>
+      <w:numFmt w:val="bullet"/>
+      <w:lvlText w:val="o"/>
+      <w:lvlJc w:val="left"/>
+      <w:pPr>
+        <w:tabs>
+          <w:tab w:val="num" w:pos="1440"/>
+        </w:tabs>
+        <w:ind w:left="1440" w:hanging="360"/>
+      </w:pPr>
+      <w:rPr>
+        <w:rFonts w:ascii="Courier New" w:hAnsi="Courier New" w:hint="default"/>
+        <w:sz w:val="20"/>
+      </w:rPr>
+    </w:lvl>
+    <w:lvl w:ilvl="2" w:tentative="1">
+      <w:start w:val="1"/>
+      <w:numFmt w:val="bullet"/>
+      <w:lvlText w:val=""/>
+      <w:lvlJc w:val="left"/>
+      <w:pPr>
+        <w:tabs>
+          <w:tab w:val="num" w:pos="2160"/>
+        </w:tabs>
+        <w:ind w:left="2160" w:hanging="360"/>
+      </w:pPr>
+      <w:rPr>
+        <w:rFonts w:ascii="Wingdings" w:hAnsi="Wingdings" w:hint="default"/>
+        <w:sz w:val="20"/>
+      </w:rPr>
+    </w:lvl>
+    <w:lvl w:ilvl="3" w:tentative="1">
+      <w:start w:val="1"/>
+      <w:numFmt w:val="bullet"/>
+      <w:lvlText w:val=""/>
+      <w:lvlJc w:val="left"/>
+      <w:pPr>
+        <w:tabs>
+          <w:tab w:val="num" w:pos="2880"/>
+        </w:tabs>
+        <w:ind w:left="2880" w:hanging="360"/>
+      </w:pPr>
+      <w:rPr>
+        <w:rFonts w:ascii="Wingdings" w:hAnsi="Wingdings" w:hint="default"/>
+        <w:sz w:val="20"/>
+      </w:rPr>
+    </w:lvl>
+    <w:lvl w:ilvl="4" w:tentative="1">
+      <w:start w:val="1"/>
+      <w:numFmt w:val="bullet"/>
+      <w:lvlText w:val=""/>
+      <w:lvlJc w:val="left"/>
+      <w:pPr>
+        <w:tabs>
+          <w:tab w:val="num" w:pos="3600"/>
+        </w:tabs>
+        <w:ind w:left="3600" w:hanging="360"/>
+      </w:pPr>
+      <w:rPr>
+        <w:rFonts w:ascii="Wingdings" w:hAnsi="Wingdings" w:hint="default"/>
+        <w:sz w:val="20"/>
+      </w:rPr>
+    </w:lvl>
+    <w:lvl w:ilvl="5" w:tentative="1">
+      <w:start w:val="1"/>
+      <w:numFmt w:val="bullet"/>
+      <w:lvlText w:val=""/>
+      <w:lvlJc w:val="left"/>
+      <w:pPr>
+        <w:tabs>
+          <w:tab w:val="num" w:pos="4320"/>
+        </w:tabs>
+        <w:ind w:left="4320" w:hanging="360"/>
+      </w:pPr>
+      <w:rPr>
+        <w:rFonts w:ascii="Wingdings" w:hAnsi="Wingdings" w:hint="default"/>
+        <w:sz w:val="20"/>
+      </w:rPr>
+    </w:lvl>
+    <w:lvl w:ilvl="6" w:tentative="1">
+      <w:start w:val="1"/>
+      <w:numFmt w:val="bullet"/>
+      <w:lvlText w:val=""/>
+      <w:lvlJc w:val="left"/>
+      <w:pPr>
+        <w:tabs>
+          <w:tab w:val="num" w:pos="5040"/>
+        </w:tabs>
+        <w:ind w:left="5040" w:hanging="360"/>
+      </w:pPr>
+      <w:rPr>
+        <w:rFonts w:ascii="Wingdings" w:hAnsi="Wingdings" w:hint="default"/>
+        <w:sz w:val="20"/>
+      </w:rPr>
+    </w:lvl>
+    <w:lvl w:ilvl="7" w:tentative="1">
+      <w:start w:val="1"/>
+      <w:numFmt w:val="bullet"/>
+      <w:lvlText w:val=""/>
+      <w:lvlJc w:val="left"/>
+      <w:pPr>
+        <w:tabs>
+          <w:tab w:val="num" w:pos="5760"/>
+        </w:tabs>
+        <w:ind w:left="5760" w:hanging="360"/>
+      </w:pPr>
+      <w:rPr>
+        <w:rFonts w:ascii="Wingdings" w:hAnsi="Wingdings" w:hint="default"/>
+        <w:sz w:val="20"/>
+      </w:rPr>
+    </w:lvl>
+    <w:lvl w:ilvl="8" w:tentative="1">
+      <w:start w:val="1"/>
+      <w:numFmt w:val="bullet"/>
+      <w:lvlText w:val=""/>
+      <w:lvlJc w:val="left"/>
+      <w:pPr>
+        <w:tabs>
+          <w:tab w:val="num" w:pos="6480"/>
+        </w:tabs>
+        <w:ind w:left="6480" w:hanging="360"/>
+      </w:pPr>
+      <w:rPr>
+        <w:rFonts w:ascii="Wingdings" w:hAnsi="Wingdings" w:hint="default"/>
+        <w:sz w:val="20"/>
+      </w:rPr>
+    </w:lvl>
+  </w:abstractNum>
+  <w:abstractNum w:abstractNumId="3" w15:restartNumberingAfterBreak="0">
+    <w:nsid w:val="52F001C6"/>
+    <w:multiLevelType w:val="multilevel"/>
+    <w:tmpl w:val="66121AD0"/>
+    <w:lvl w:ilvl="0">
+      <w:start w:val="1"/>
+      <w:numFmt w:val="bullet"/>
+      <w:lvlText w:val=""/>
+      <w:lvlJc w:val="left"/>
+      <w:pPr>
+        <w:tabs>
+          <w:tab w:val="num" w:pos="720"/>
+        </w:tabs>
+        <w:ind w:left="720" w:hanging="360"/>
+      </w:pPr>
+      <w:rPr>
+        <w:rFonts w:ascii="Symbol" w:hAnsi="Symbol" w:hint="default"/>
+        <w:sz w:val="20"/>
+      </w:rPr>
+    </w:lvl>
+    <w:lvl w:ilvl="1" w:tentative="1">
+      <w:start w:val="1"/>
+      <w:numFmt w:val="bullet"/>
+      <w:lvlText w:val="o"/>
+      <w:lvlJc w:val="left"/>
+      <w:pPr>
+        <w:tabs>
+          <w:tab w:val="num" w:pos="1440"/>
+        </w:tabs>
+        <w:ind w:left="1440" w:hanging="360"/>
+      </w:pPr>
+      <w:rPr>
+        <w:rFonts w:ascii="Courier New" w:hAnsi="Courier New" w:hint="default"/>
+        <w:sz w:val="20"/>
+      </w:rPr>
+    </w:lvl>
+    <w:lvl w:ilvl="2" w:tentative="1">
+      <w:start w:val="1"/>
+      <w:numFmt w:val="bullet"/>
+      <w:lvlText w:val=""/>
+      <w:lvlJc w:val="left"/>
+      <w:pPr>
+        <w:tabs>
+          <w:tab w:val="num" w:pos="2160"/>
+        </w:tabs>
+        <w:ind w:left="2160" w:hanging="360"/>
+      </w:pPr>
+      <w:rPr>
+        <w:rFonts w:ascii="Wingdings" w:hAnsi="Wingdings" w:hint="default"/>
+        <w:sz w:val="20"/>
+      </w:rPr>
+    </w:lvl>
+    <w:lvl w:ilvl="3" w:tentative="1">
+      <w:start w:val="1"/>
+      <w:numFmt w:val="bullet"/>
+      <w:lvlText w:val=""/>
+      <w:lvlJc w:val="left"/>
+      <w:pPr>
+        <w:tabs>
+          <w:tab w:val="num" w:pos="2880"/>
+        </w:tabs>
+        <w:ind w:left="2880" w:hanging="360"/>
+      </w:pPr>
+      <w:rPr>
+        <w:rFonts w:ascii="Wingdings" w:hAnsi="Wingdings" w:hint="default"/>
+        <w:sz w:val="20"/>
+      </w:rPr>
+    </w:lvl>
+    <w:lvl w:ilvl="4" w:tentative="1">
+      <w:start w:val="1"/>
+      <w:numFmt w:val="bullet"/>
+      <w:lvlText w:val=""/>
+      <w:lvlJc w:val="left"/>
+      <w:pPr>
+        <w:tabs>
+          <w:tab w:val="num" w:pos="3600"/>
+        </w:tabs>
+        <w:ind w:left="3600" w:hanging="360"/>
+      </w:pPr>
+      <w:rPr>
+        <w:rFonts w:ascii="Wingdings" w:hAnsi="Wingdings" w:hint="default"/>
+        <w:sz w:val="20"/>
+      </w:rPr>
+    </w:lvl>
+    <w:lvl w:ilvl="5" w:tentative="1">
+      <w:start w:val="1"/>
+      <w:numFmt w:val="bullet"/>
+      <w:lvlText w:val=""/>
+      <w:lvlJc w:val="left"/>
+      <w:pPr>
+        <w:tabs>
+          <w:tab w:val="num" w:pos="4320"/>
+        </w:tabs>
+        <w:ind w:left="4320" w:hanging="360"/>
+      </w:pPr>
+      <w:rPr>
+        <w:rFonts w:ascii="Wingdings" w:hAnsi="Wingdings" w:hint="default"/>
+        <w:sz w:val="20"/>
+      </w:rPr>
+    </w:lvl>
+    <w:lvl w:ilvl="6" w:tentative="1">
+      <w:start w:val="1"/>
+      <w:numFmt w:val="bullet"/>
+      <w:lvlText w:val=""/>
+      <w:lvlJc w:val="left"/>
+      <w:pPr>
+        <w:tabs>
+          <w:tab w:val="num" w:pos="5040"/>
+        </w:tabs>
+        <w:ind w:left="5040" w:hanging="360"/>
+      </w:pPr>
+      <w:rPr>
+        <w:rFonts w:ascii="Wingdings" w:hAnsi="Wingdings" w:hint="default"/>
+        <w:sz w:val="20"/>
+      </w:rPr>
+    </w:lvl>
+    <w:lvl w:ilvl="7" w:tentative="1">
+      <w:start w:val="1"/>
+      <w:numFmt w:val="bullet"/>
+      <w:lvlText w:val=""/>
+      <w:lvlJc w:val="left"/>
+      <w:pPr>
+        <w:tabs>
+          <w:tab w:val="num" w:pos="5760"/>
+        </w:tabs>
+        <w:ind w:left="5760" w:hanging="360"/>
+      </w:pPr>
+      <w:rPr>
+        <w:rFonts w:ascii="Wingdings" w:hAnsi="Wingdings" w:hint="default"/>
+        <w:sz w:val="20"/>
+      </w:rPr>
+    </w:lvl>
+    <w:lvl w:ilvl="8" w:tentative="1">
+      <w:start w:val="1"/>
+      <w:numFmt w:val="bullet"/>
+      <w:lvlText w:val=""/>
+      <w:lvlJc w:val="left"/>
+      <w:pPr>
+        <w:tabs>
+          <w:tab w:val="num" w:pos="6480"/>
+        </w:tabs>
+        <w:ind w:left="6480" w:hanging="360"/>
+      </w:pPr>
+      <w:rPr>
+        <w:rFonts w:ascii="Wingdings" w:hAnsi="Wingdings" w:hint="default"/>
+        <w:sz w:val="20"/>
+      </w:rPr>
+    </w:lvl>
+  </w:abstractNum>
+  <w:abstractNum w:abstractNumId="4" w15:restartNumberingAfterBreak="0">
+    <w:nsid w:val="6B055ADD"/>
+    <w:multiLevelType w:val="multilevel"/>
+    <w:tmpl w:val="41F4ADF2"/>
+    <w:lvl w:ilvl="0">
+      <w:start w:val="1"/>
+      <w:numFmt w:val="bullet"/>
+      <w:lvlText w:val=""/>
+      <w:lvlJc w:val="left"/>
+      <w:pPr>
+        <w:tabs>
+          <w:tab w:val="num" w:pos="720"/>
+        </w:tabs>
+        <w:ind w:left="720" w:hanging="360"/>
+      </w:pPr>
+      <w:rPr>
+        <w:rFonts w:ascii="Symbol" w:hAnsi="Symbol" w:hint="default"/>
+        <w:sz w:val="20"/>
+      </w:rPr>
+    </w:lvl>
+    <w:lvl w:ilvl="1" w:tentative="1">
+      <w:start w:val="1"/>
+      <w:numFmt w:val="bullet"/>
+      <w:lvlText w:val="o"/>
+      <w:lvlJc w:val="left"/>
+      <w:pPr>
+        <w:tabs>
+          <w:tab w:val="num" w:pos="1440"/>
+        </w:tabs>
+        <w:ind w:left="1440" w:hanging="360"/>
+      </w:pPr>
+      <w:rPr>
+        <w:rFonts w:ascii="Courier New" w:hAnsi="Courier New" w:hint="default"/>
+        <w:sz w:val="20"/>
+      </w:rPr>
+    </w:lvl>
+    <w:lvl w:ilvl="2" w:tentative="1">
+      <w:start w:val="1"/>
+      <w:numFmt w:val="bullet"/>
+      <w:lvlText w:val=""/>
+      <w:lvlJc w:val="left"/>
+      <w:pPr>
+        <w:tabs>
+          <w:tab w:val="num" w:pos="2160"/>
+        </w:tabs>
+        <w:ind w:left="2160" w:hanging="360"/>
+      </w:pPr>
+      <w:rPr>
+        <w:rFonts w:ascii="Wingdings" w:hAnsi="Wingdings" w:hint="default"/>
+        <w:sz w:val="20"/>
+      </w:rPr>
+    </w:lvl>
+    <w:lvl w:ilvl="3" w:tentative="1">
+      <w:start w:val="1"/>
+      <w:numFmt w:val="bullet"/>
+      <w:lvlText w:val=""/>
+      <w:lvlJc w:val="left"/>
+      <w:pPr>
+        <w:tabs>
+          <w:tab w:val="num" w:pos="2880"/>
+        </w:tabs>
+        <w:ind w:left="2880" w:hanging="360"/>
+      </w:pPr>
+      <w:rPr>
+        <w:rFonts w:ascii="Wingdings" w:hAnsi="Wingdings" w:hint="default"/>
+        <w:sz w:val="20"/>
+      </w:rPr>
+    </w:lvl>
+    <w:lvl w:ilvl="4" w:tentative="1">
+      <w:start w:val="1"/>
+      <w:numFmt w:val="bullet"/>
+      <w:lvlText w:val=""/>
+      <w:lvlJc w:val="left"/>
+      <w:pPr>
+        <w:tabs>
+          <w:tab w:val="num" w:pos="3600"/>
+        </w:tabs>
+        <w:ind w:left="3600" w:hanging="360"/>
+      </w:pPr>
+      <w:rPr>
+        <w:rFonts w:ascii="Wingdings" w:hAnsi="Wingdings" w:hint="default"/>
+        <w:sz w:val="20"/>
+      </w:rPr>
+    </w:lvl>
+    <w:lvl w:ilvl="5" w:tentative="1">
+      <w:start w:val="1"/>
+      <w:numFmt w:val="bullet"/>
+      <w:lvlText w:val=""/>
+      <w:lvlJc w:val="left"/>
+      <w:pPr>
+        <w:tabs>
+          <w:tab w:val="num" w:pos="4320"/>
+        </w:tabs>
+        <w:ind w:left="4320" w:hanging="360"/>
+      </w:pPr>
+      <w:rPr>
+        <w:rFonts w:ascii="Wingdings" w:hAnsi="Wingdings" w:hint="default"/>
+        <w:sz w:val="20"/>
+      </w:rPr>
+    </w:lvl>
+    <w:lvl w:ilvl="6" w:tentative="1">
+      <w:start w:val="1"/>
+      <w:numFmt w:val="bullet"/>
+      <w:lvlText w:val=""/>
+      <w:lvlJc w:val="left"/>
+      <w:pPr>
+        <w:tabs>
+          <w:tab w:val="num" w:pos="5040"/>
+        </w:tabs>
+        <w:ind w:left="5040" w:hanging="360"/>
+      </w:pPr>
+      <w:rPr>
+        <w:rFonts w:ascii="Wingdings" w:hAnsi="Wingdings" w:hint="default"/>
+        <w:sz w:val="20"/>
+      </w:rPr>
+    </w:lvl>
+    <w:lvl w:ilvl="7" w:tentative="1">
+      <w:start w:val="1"/>
+      <w:numFmt w:val="bullet"/>
+      <w:lvlText w:val=""/>
+      <w:lvlJc w:val="left"/>
+      <w:pPr>
+        <w:tabs>
+          <w:tab w:val="num" w:pos="5760"/>
+        </w:tabs>
+        <w:ind w:left="5760" w:hanging="360"/>
+      </w:pPr>
+      <w:rPr>
+        <w:rFonts w:ascii="Wingdings" w:hAnsi="Wingdings" w:hint="default"/>
+        <w:sz w:val="20"/>
+      </w:rPr>
+    </w:lvl>
+    <w:lvl w:ilvl="8" w:tentative="1">
+      <w:start w:val="1"/>
+      <w:numFmt w:val="bullet"/>
+      <w:lvlText w:val=""/>
+      <w:lvlJc w:val="left"/>
+      <w:pPr>
+        <w:tabs>
+          <w:tab w:val="num" w:pos="6480"/>
+        </w:tabs>
+        <w:ind w:left="6480" w:hanging="360"/>
+      </w:pPr>
+      <w:rPr>
+        <w:rFonts w:ascii="Wingdings" w:hAnsi="Wingdings" w:hint="default"/>
+        <w:sz w:val="20"/>
+      </w:rPr>
+    </w:lvl>
+  </w:abstractNum>
+  <w:abstractNum w:abstractNumId="5" w15:restartNumberingAfterBreak="0">
+    <w:nsid w:val="6CA0164E"/>
+    <w:multiLevelType w:val="multilevel"/>
+    <w:tmpl w:val="DE18BFF8"/>
+    <w:lvl w:ilvl="0">
+      <w:start w:val="1"/>
+      <w:numFmt w:val="bullet"/>
+      <w:lvlText w:val=""/>
+      <w:lvlJc w:val="left"/>
+      <w:pPr>
+        <w:tabs>
+          <w:tab w:val="num" w:pos="720"/>
+        </w:tabs>
+        <w:ind w:left="720" w:hanging="360"/>
+      </w:pPr>
+      <w:rPr>
+        <w:rFonts w:ascii="Symbol" w:hAnsi="Symbol" w:hint="default"/>
+        <w:sz w:val="20"/>
+      </w:rPr>
+    </w:lvl>
+    <w:lvl w:ilvl="1" w:tentative="1">
+      <w:start w:val="1"/>
+      <w:numFmt w:val="bullet"/>
+      <w:lvlText w:val="o"/>
+      <w:lvlJc w:val="left"/>
+      <w:pPr>
+        <w:tabs>
+          <w:tab w:val="num" w:pos="1440"/>
+        </w:tabs>
+        <w:ind w:left="1440" w:hanging="360"/>
+      </w:pPr>
+      <w:rPr>
+        <w:rFonts w:ascii="Courier New" w:hAnsi="Courier New" w:hint="default"/>
+        <w:sz w:val="20"/>
+      </w:rPr>
+    </w:lvl>
+    <w:lvl w:ilvl="2" w:tentative="1">
+      <w:start w:val="1"/>
+      <w:numFmt w:val="bullet"/>
+      <w:lvlText w:val=""/>
+      <w:lvlJc w:val="left"/>
+      <w:pPr>
+        <w:tabs>
+          <w:tab w:val="num" w:pos="2160"/>
+        </w:tabs>
+        <w:ind w:left="2160" w:hanging="360"/>
+      </w:pPr>
+      <w:rPr>
+        <w:rFonts w:ascii="Wingdings" w:hAnsi="Wingdings" w:hint="default"/>
+        <w:sz w:val="20"/>
+      </w:rPr>
+    </w:lvl>
+    <w:lvl w:ilvl="3" w:tentative="1">
+      <w:start w:val="1"/>
+      <w:numFmt w:val="bullet"/>
+      <w:lvlText w:val=""/>
+      <w:lvlJc w:val="left"/>
+      <w:pPr>
+        <w:tabs>
+          <w:tab w:val="num" w:pos="2880"/>
+        </w:tabs>
+        <w:ind w:left="2880" w:hanging="360"/>
+      </w:pPr>
+      <w:rPr>
+        <w:rFonts w:ascii="Wingdings" w:hAnsi="Wingdings" w:hint="default"/>
+        <w:sz w:val="20"/>
+      </w:rPr>
+    </w:lvl>
+    <w:lvl w:ilvl="4" w:tentative="1">
+      <w:start w:val="1"/>
+      <w:numFmt w:val="bullet"/>
+      <w:lvlText w:val=""/>
+      <w:lvlJc w:val="left"/>
+      <w:pPr>
+        <w:tabs>
+          <w:tab w:val="num" w:pos="3600"/>
+        </w:tabs>
+        <w:ind w:left="3600" w:hanging="360"/>
+      </w:pPr>
+      <w:rPr>
+        <w:rFonts w:ascii="Wingdings" w:hAnsi="Wingdings" w:hint="default"/>
+        <w:sz w:val="20"/>
+      </w:rPr>
+    </w:lvl>
+    <w:lvl w:ilvl="5" w:tentative="1">
+      <w:start w:val="1"/>
+      <w:numFmt w:val="bullet"/>
+      <w:lvlText w:val=""/>
+      <w:lvlJc w:val="left"/>
+      <w:pPr>
+        <w:tabs>
+          <w:tab w:val="num" w:pos="4320"/>
+        </w:tabs>
+        <w:ind w:left="4320" w:hanging="360"/>
+      </w:pPr>
+      <w:rPr>
+        <w:rFonts w:ascii="Wingdings" w:hAnsi="Wingdings" w:hint="default"/>
+        <w:sz w:val="20"/>
+      </w:rPr>
+    </w:lvl>
+    <w:lvl w:ilvl="6" w:tentative="1">
+      <w:start w:val="1"/>
+      <w:numFmt w:val="bullet"/>
+      <w:lvlText w:val=""/>
+      <w:lvlJc w:val="left"/>
+      <w:pPr>
+        <w:tabs>
+          <w:tab w:val="num" w:pos="5040"/>
+        </w:tabs>
+        <w:ind w:left="5040" w:hanging="360"/>
+      </w:pPr>
+      <w:rPr>
+        <w:rFonts w:ascii="Wingdings" w:hAnsi="Wingdings" w:hint="default"/>
+        <w:sz w:val="20"/>
+      </w:rPr>
+    </w:lvl>
+    <w:lvl w:ilvl="7" w:tentative="1">
+      <w:start w:val="1"/>
+      <w:numFmt w:val="bullet"/>
+      <w:lvlText w:val=""/>
+      <w:lvlJc w:val="left"/>
+      <w:pPr>
+        <w:tabs>
+          <w:tab w:val="num" w:pos="5760"/>
+        </w:tabs>
+        <w:ind w:left="5760" w:hanging="360"/>
+      </w:pPr>
+      <w:rPr>
+        <w:rFonts w:ascii="Wingdings" w:hAnsi="Wingdings" w:hint="default"/>
+        <w:sz w:val="20"/>
+      </w:rPr>
+    </w:lvl>
+    <w:lvl w:ilvl="8" w:tentative="1">
+      <w:start w:val="1"/>
+      <w:numFmt w:val="bullet"/>
+      <w:lvlText w:val=""/>
+      <w:lvlJc w:val="left"/>
+      <w:pPr>
+        <w:tabs>
+          <w:tab w:val="num" w:pos="6480"/>
+        </w:tabs>
+        <w:ind w:left="6480" w:hanging="360"/>
+      </w:pPr>
+      <w:rPr>
+        <w:rFonts w:ascii="Wingdings" w:hAnsi="Wingdings" w:hint="default"/>
+        <w:sz w:val="20"/>
+      </w:rPr>
+    </w:lvl>
+  </w:abstractNum>
+  <w:abstractNum w:abstractNumId="6" w15:restartNumberingAfterBreak="0">
+    <w:nsid w:val="6CCD30D6"/>
+    <w:multiLevelType w:val="multilevel"/>
+    <w:tmpl w:val="9FC61A1E"/>
+    <w:lvl w:ilvl="0">
+      <w:start w:val="1"/>
+      <w:numFmt w:val="bullet"/>
+      <w:lvlText w:val=""/>
+      <w:lvlJc w:val="left"/>
+      <w:pPr>
+        <w:tabs>
+          <w:tab w:val="num" w:pos="720"/>
+        </w:tabs>
+        <w:ind w:left="720" w:hanging="360"/>
+      </w:pPr>
+      <w:rPr>
+        <w:rFonts w:ascii="Symbol" w:hAnsi="Symbol" w:hint="default"/>
+        <w:sz w:val="20"/>
+      </w:rPr>
+    </w:lvl>
+    <w:lvl w:ilvl="1" w:tentative="1">
+      <w:start w:val="1"/>
+      <w:numFmt w:val="bullet"/>
+      <w:lvlText w:val="o"/>
+      <w:lvlJc w:val="left"/>
+      <w:pPr>
+        <w:tabs>
+          <w:tab w:val="num" w:pos="1440"/>
+        </w:tabs>
+        <w:ind w:left="1440" w:hanging="360"/>
+      </w:pPr>
+      <w:rPr>
+        <w:rFonts w:ascii="Courier New" w:hAnsi="Courier New" w:hint="default"/>
+        <w:sz w:val="20"/>
+      </w:rPr>
+    </w:lvl>
+    <w:lvl w:ilvl="2" w:tentative="1">
+      <w:start w:val="1"/>
+      <w:numFmt w:val="bullet"/>
+      <w:lvlText w:val=""/>
+      <w:lvlJc w:val="left"/>
+      <w:pPr>
+        <w:tabs>
+          <w:tab w:val="num" w:pos="2160"/>
+        </w:tabs>
+        <w:ind w:left="2160" w:hanging="360"/>
+      </w:pPr>
+      <w:rPr>
+        <w:rFonts w:ascii="Wingdings" w:hAnsi="Wingdings" w:hint="default"/>
+        <w:sz w:val="20"/>
+      </w:rPr>
+    </w:lvl>
+    <w:lvl w:ilvl="3" w:tentative="1">
+      <w:start w:val="1"/>
+      <w:numFmt w:val="bullet"/>
+      <w:lvlText w:val=""/>
+      <w:lvlJc w:val="left"/>
+      <w:pPr>
+        <w:tabs>
+          <w:tab w:val="num" w:pos="2880"/>
+        </w:tabs>
+        <w:ind w:left="2880" w:hanging="360"/>
+      </w:pPr>
+      <w:rPr>
+        <w:rFonts w:ascii="Wingdings" w:hAnsi="Wingdings" w:hint="default"/>
+        <w:sz w:val="20"/>
+      </w:rPr>
+    </w:lvl>
+    <w:lvl w:ilvl="4" w:tentative="1">
+      <w:start w:val="1"/>
+      <w:numFmt w:val="bullet"/>
+      <w:lvlText w:val=""/>
+      <w:lvlJc w:val="left"/>
+      <w:pPr>
+        <w:tabs>
+          <w:tab w:val="num" w:pos="3600"/>
+        </w:tabs>
+        <w:ind w:left="3600" w:hanging="360"/>
+      </w:pPr>
+      <w:rPr>
+        <w:rFonts w:ascii="Wingdings" w:hAnsi="Wingdings" w:hint="default"/>
+        <w:sz w:val="20"/>
+      </w:rPr>
+    </w:lvl>
+    <w:lvl w:ilvl="5" w:tentative="1">
+      <w:start w:val="1"/>
+      <w:numFmt w:val="bullet"/>
+      <w:lvlText w:val=""/>
+      <w:lvlJc w:val="left"/>
+      <w:pPr>
+        <w:tabs>
+          <w:tab w:val="num" w:pos="4320"/>
+        </w:tabs>
+        <w:ind w:left="4320" w:hanging="360"/>
+      </w:pPr>
+      <w:rPr>
+        <w:rFonts w:ascii="Wingdings" w:hAnsi="Wingdings" w:hint="default"/>
+        <w:sz w:val="20"/>
+      </w:rPr>
+    </w:lvl>
+    <w:lvl w:ilvl="6" w:tentative="1">
+      <w:start w:val="1"/>
+      <w:numFmt w:val="bullet"/>
+      <w:lvlText w:val=""/>
+      <w:lvlJc w:val="left"/>
+      <w:pPr>
+        <w:tabs>
+          <w:tab w:val="num" w:pos="5040"/>
+        </w:tabs>
+        <w:ind w:left="5040" w:hanging="360"/>
+      </w:pPr>
+      <w:rPr>
+        <w:rFonts w:ascii="Wingdings" w:hAnsi="Wingdings" w:hint="default"/>
+        <w:sz w:val="20"/>
+      </w:rPr>
+    </w:lvl>
+    <w:lvl w:ilvl="7" w:tentative="1">
+      <w:start w:val="1"/>
+      <w:numFmt w:val="bullet"/>
+      <w:lvlText w:val=""/>
+      <w:lvlJc w:val="left"/>
+      <w:pPr>
+        <w:tabs>
+          <w:tab w:val="num" w:pos="5760"/>
+        </w:tabs>
+        <w:ind w:left="5760" w:hanging="360"/>
+      </w:pPr>
+      <w:rPr>
+        <w:rFonts w:ascii="Wingdings" w:hAnsi="Wingdings" w:hint="default"/>
+        <w:sz w:val="20"/>
+      </w:rPr>
+    </w:lvl>
+    <w:lvl w:ilvl="8" w:tentative="1">
+      <w:start w:val="1"/>
+      <w:numFmt w:val="bullet"/>
+      <w:lvlText w:val=""/>
+      <w:lvlJc w:val="left"/>
+      <w:pPr>
+        <w:tabs>
+          <w:tab w:val="num" w:pos="6480"/>
+        </w:tabs>
+        <w:ind w:left="6480" w:hanging="360"/>
+      </w:pPr>
+      <w:rPr>
+        <w:rFonts w:ascii="Wingdings" w:hAnsi="Wingdings" w:hint="default"/>
+        <w:sz w:val="20"/>
+      </w:rPr>
+    </w:lvl>
+  </w:abstractNum>
+  <w:abstractNum w:abstractNumId="7" w15:restartNumberingAfterBreak="0">
+    <w:nsid w:val="745A5F4A"/>
+    <w:multiLevelType w:val="multilevel"/>
+    <w:tmpl w:val="E33E3EAA"/>
+    <w:lvl w:ilvl="0">
+      <w:start w:val="1"/>
+      <w:numFmt w:val="bullet"/>
+      <w:lvlText w:val=""/>
+      <w:lvlJc w:val="left"/>
+      <w:pPr>
+        <w:tabs>
+          <w:tab w:val="num" w:pos="720"/>
+        </w:tabs>
+        <w:ind w:left="720" w:hanging="360"/>
+      </w:pPr>
+      <w:rPr>
+        <w:rFonts w:ascii="Symbol" w:hAnsi="Symbol" w:hint="default"/>
+        <w:sz w:val="20"/>
+      </w:rPr>
+    </w:lvl>
+    <w:lvl w:ilvl="1" w:tentative="1">
+      <w:start w:val="1"/>
+      <w:numFmt w:val="bullet"/>
+      <w:lvlText w:val="o"/>
+      <w:lvlJc w:val="left"/>
+      <w:pPr>
+        <w:tabs>
+          <w:tab w:val="num" w:pos="1440"/>
+        </w:tabs>
+        <w:ind w:left="1440" w:hanging="360"/>
+      </w:pPr>
+      <w:rPr>
+        <w:rFonts w:ascii="Courier New" w:hAnsi="Courier New" w:hint="default"/>
+        <w:sz w:val="20"/>
+      </w:rPr>
+    </w:lvl>
+    <w:lvl w:ilvl="2" w:tentative="1">
+      <w:start w:val="1"/>
+      <w:numFmt w:val="bullet"/>
+      <w:lvlText w:val=""/>
+      <w:lvlJc w:val="left"/>
+      <w:pPr>
+        <w:tabs>
+          <w:tab w:val="num" w:pos="2160"/>
+        </w:tabs>
+        <w:ind w:left="2160" w:hanging="360"/>
+      </w:pPr>
+      <w:rPr>
+        <w:rFonts w:ascii="Wingdings" w:hAnsi="Wingdings" w:hint="default"/>
+        <w:sz w:val="20"/>
+      </w:rPr>
+    </w:lvl>
+    <w:lvl w:ilvl="3" w:tentative="1">
+      <w:start w:val="1"/>
+      <w:numFmt w:val="bullet"/>
+      <w:lvlText w:val=""/>
+      <w:lvlJc w:val="left"/>
+      <w:pPr>
+        <w:tabs>
+          <w:tab w:val="num" w:pos="2880"/>
+        </w:tabs>
+        <w:ind w:left="2880" w:hanging="360"/>
+      </w:pPr>
+      <w:rPr>
+        <w:rFonts w:ascii="Wingdings" w:hAnsi="Wingdings" w:hint="default"/>
+        <w:sz w:val="20"/>
+      </w:rPr>
+    </w:lvl>
+    <w:lvl w:ilvl="4" w:tentative="1">
+      <w:start w:val="1"/>
+      <w:numFmt w:val="bullet"/>
+      <w:lvlText w:val=""/>
+      <w:lvlJc w:val="left"/>
+      <w:pPr>
+        <w:tabs>
+          <w:tab w:val="num" w:pos="3600"/>
+        </w:tabs>
+        <w:ind w:left="3600" w:hanging="360"/>
+      </w:pPr>
+      <w:rPr>
+        <w:rFonts w:ascii="Wingdings" w:hAnsi="Wingdings" w:hint="default"/>
+        <w:sz w:val="20"/>
+      </w:rPr>
+    </w:lvl>
+    <w:lvl w:ilvl="5" w:tentative="1">
+      <w:start w:val="1"/>
+      <w:numFmt w:val="bullet"/>
+      <w:lvlText w:val=""/>
+      <w:lvlJc w:val="left"/>
+      <w:pPr>
+        <w:tabs>
+          <w:tab w:val="num" w:pos="4320"/>
+        </w:tabs>
+        <w:ind w:left="4320" w:hanging="360"/>
+      </w:pPr>
+      <w:rPr>
+        <w:rFonts w:ascii="Wingdings" w:hAnsi="Wingdings" w:hint="default"/>
+        <w:sz w:val="20"/>
+      </w:rPr>
+    </w:lvl>
+    <w:lvl w:ilvl="6" w:tentative="1">
+      <w:start w:val="1"/>
+      <w:numFmt w:val="bullet"/>
+      <w:lvlText w:val=""/>
+      <w:lvlJc w:val="left"/>
+      <w:pPr>
+        <w:tabs>
+          <w:tab w:val="num" w:pos="5040"/>
+        </w:tabs>
+        <w:ind w:left="5040" w:hanging="360"/>
+      </w:pPr>
+      <w:rPr>
+        <w:rFonts w:ascii="Wingdings" w:hAnsi="Wingdings" w:hint="default"/>
+        <w:sz w:val="20"/>
+      </w:rPr>
+    </w:lvl>
+    <w:lvl w:ilvl="7" w:tentative="1">
+      <w:start w:val="1"/>
+      <w:numFmt w:val="bullet"/>
+      <w:lvlText w:val=""/>
+      <w:lvlJc w:val="left"/>
+      <w:pPr>
+        <w:tabs>
+          <w:tab w:val="num" w:pos="5760"/>
+        </w:tabs>
+        <w:ind w:left="5760" w:hanging="360"/>
+      </w:pPr>
+      <w:rPr>
+        <w:rFonts w:ascii="Wingdings" w:hAnsi="Wingdings" w:hint="default"/>
+        <w:sz w:val="20"/>
+      </w:rPr>
+    </w:lvl>
+    <w:lvl w:ilvl="8" w:tentative="1">
+      <w:start w:val="1"/>
+      <w:numFmt w:val="bullet"/>
+      <w:lvlText w:val=""/>
+      <w:lvlJc w:val="left"/>
+      <w:pPr>
+        <w:tabs>
+          <w:tab w:val="num" w:pos="6480"/>
+        </w:tabs>
+        <w:ind w:left="6480" w:hanging="360"/>
+      </w:pPr>
+      <w:rPr>
+        <w:rFonts w:ascii="Wingdings" w:hAnsi="Wingdings" w:hint="default"/>
+        <w:sz w:val="20"/>
+      </w:rPr>
+    </w:lvl>
+  </w:abstractNum>
+  <w:num w:numId="1" w16cid:durableId="2137947403">
+    <w:abstractNumId w:val="3"/>
+  </w:num>
+  <w:num w:numId="2" w16cid:durableId="1549608121">
+    <w:abstractNumId w:val="4"/>
+  </w:num>
+  <w:num w:numId="3" w16cid:durableId="1064140447">
+    <w:abstractNumId w:val="7"/>
+  </w:num>
+  <w:num w:numId="4" w16cid:durableId="198783386">
+    <w:abstractNumId w:val="5"/>
+  </w:num>
+  <w:num w:numId="5" w16cid:durableId="236332360">
+    <w:abstractNumId w:val="0"/>
+  </w:num>
+  <w:num w:numId="6" w16cid:durableId="945042263">
+    <w:abstractNumId w:val="6"/>
+  </w:num>
+  <w:num w:numId="7" w16cid:durableId="1807157670">
+    <w:abstractNumId w:val="1"/>
+  </w:num>
+  <w:num w:numId="8" w16cid:durableId="80180339">
+    <w:abstractNumId w:val="2"/>
+  </w:num>
+</w:numbering>
 </file>
 
 <file path=word/styles.xml><?xml version="1.0" encoding="utf-8"?>
@@ -479,7 +3074,6 @@
     <w:next w:val="Normal"/>
     <w:link w:val="Heading3Char"/>
     <w:uiPriority w:val="9"/>
-    <w:semiHidden/>
     <w:unhideWhenUsed/>
     <w:qFormat/>
     <w:rsid w:val="00F76938"/>
@@ -687,7 +3281,6 @@
     <w:basedOn w:val="DefaultParagraphFont"/>
     <w:link w:val="Heading3"/>
     <w:uiPriority w:val="9"/>
-    <w:semiHidden/>
     <w:rsid w:val="00F76938"/>
     <w:rPr>
       <w:rFonts w:eastAsiaTheme="majorEastAsia" w:cstheme="majorBidi"/>
@@ -954,6 +3547,22 @@
     <w:rPr>
       <w:b/>
       <w:bCs/>
+    </w:rPr>
+  </w:style>
+  <w:style w:type="paragraph" w:styleId="NormalWeb">
+    <w:name w:val="Normal (Web)"/>
+    <w:basedOn w:val="Normal"/>
+    <w:uiPriority w:val="99"/>
+    <w:semiHidden/>
+    <w:unhideWhenUsed/>
+    <w:rsid w:val="00004A10"/>
+    <w:pPr>
+      <w:spacing w:before="100" w:beforeAutospacing="1" w:after="100" w:afterAutospacing="1" w:line="240" w:lineRule="auto"/>
+    </w:pPr>
+    <w:rPr>
+      <w:rFonts w:ascii="Times New Roman" w:eastAsia="Times New Roman" w:hAnsi="Times New Roman" w:cs="Times New Roman"/>
+      <w:kern w:val="0"/>
+      <w14:ligatures w14:val="none"/>
     </w:rPr>
   </w:style>
 </w:styles>

</xml_diff>